<commit_message>
edit: edit report.docx, create source C++ => create some file such as Volume.h, Password.h, FilesList.h, Volume.cpp, Password.cpp, FilesList.cpp and main.cpp
</commit_message>
<xml_diff>
--- a/DAGK_ATHTDL.docx
+++ b/DAGK_ATHTDL.docx
@@ -1632,6 +1632,9 @@
         <w:jc w:val="center"/>
       </w:pPr>
       <w:r>
+        <w:rPr>
+          <w:noProof/>
+        </w:rPr>
         <w:drawing>
           <wp:inline distT="0" distB="0" distL="0" distR="0" wp14:anchorId="26A40EED" wp14:editId="7EDD6C5E">
             <wp:extent cx="5715798" cy="1009791"/>
@@ -3035,11 +3038,11 @@
       </w:r>
       <w:proofErr w:type="spellEnd"/>
       <w:r>
-        <w:t xml:space="preserve"> tr</w:t>
-      </w:r>
-      <w:proofErr w:type="spellStart"/>
-      <w:r>
-        <w:t>ạng</w:t>
+        <w:t xml:space="preserve"> </w:t>
+      </w:r>
+      <w:proofErr w:type="spellStart"/>
+      <w:r>
+        <w:t>trạng</w:t>
       </w:r>
       <w:proofErr w:type="spellEnd"/>
       <w:r>
@@ -3334,13 +3337,7 @@
       </w:r>
       <w:proofErr w:type="spellEnd"/>
       <w:r>
-        <w:t>(</w:t>
-      </w:r>
-      <w:r>
-        <w:t>value</w:t>
-      </w:r>
-      <w:r>
-        <w:t xml:space="preserve">) </w:t>
+        <w:t xml:space="preserve">(value) </w:t>
       </w:r>
       <w:proofErr w:type="spellStart"/>
       <w:r>
@@ -3444,13 +3441,7 @@
           <w:rPr>
             <w:rFonts w:ascii="Cambria Math" w:hAnsi="Cambria Math"/>
           </w:rPr>
-          <m:t>-</m:t>
-        </m:r>
-        <m:r>
-          <w:rPr>
-            <w:rFonts w:ascii="Cambria Math" w:hAnsi="Cambria Math"/>
-          </w:rPr>
-          <m:t>2</m:t>
+          <m:t>-2</m:t>
         </m:r>
       </m:oMath>
       <w:r>
@@ -3527,13 +3518,7 @@
         <w:rPr>
           <w:rFonts w:eastAsiaTheme="minorEastAsia"/>
         </w:rPr>
-        <w:t xml:space="preserve"> 1 file</w:t>
-      </w:r>
-      <w:r>
-        <w:rPr>
-          <w:rFonts w:eastAsiaTheme="minorEastAsia"/>
-        </w:rPr>
-        <w:t>.</w:t>
+        <w:t xml:space="preserve"> 1 file.</w:t>
       </w:r>
     </w:p>
     <w:p>
@@ -3552,13 +3537,7 @@
           <w:rPr>
             <w:rFonts w:ascii="Cambria Math" w:hAnsi="Cambria Math"/>
           </w:rPr>
-          <m:t>-</m:t>
-        </m:r>
-        <m:r>
-          <w:rPr>
-            <w:rFonts w:ascii="Cambria Math" w:hAnsi="Cambria Math"/>
-          </w:rPr>
-          <m:t>3</m:t>
+          <m:t>-3</m:t>
         </m:r>
       </m:oMath>
       <w:r>
@@ -3691,13 +3670,7 @@
         <w:rPr>
           <w:rFonts w:eastAsiaTheme="minorEastAsia"/>
         </w:rPr>
-        <w:t>)</w:t>
-      </w:r>
-      <w:r>
-        <w:rPr>
-          <w:rFonts w:eastAsiaTheme="minorEastAsia"/>
-        </w:rPr>
-        <w:t>.</w:t>
+        <w:t>).</w:t>
       </w:r>
     </w:p>
     <w:p>
@@ -3708,26 +3681,14 @@
         </w:rPr>
       </w:pPr>
       <w:r>
-        <w:t>+</w:t>
-      </w:r>
-      <w:r>
-        <w:t xml:space="preserve"> </w:t>
-      </w:r>
-      <w:r>
-        <w:t xml:space="preserve">value = </w:t>
+        <w:t xml:space="preserve">+ value = </w:t>
       </w:r>
       <m:oMath>
         <m:r>
           <w:rPr>
             <w:rFonts w:ascii="Cambria Math" w:hAnsi="Cambria Math"/>
           </w:rPr>
-          <m:t>-</m:t>
-        </m:r>
-        <m:r>
-          <w:rPr>
-            <w:rFonts w:ascii="Cambria Math" w:hAnsi="Cambria Math"/>
-          </w:rPr>
-          <m:t>4</m:t>
+          <m:t>-4</m:t>
         </m:r>
       </m:oMath>
       <w:r>
@@ -3864,12 +3825,26 @@
         <w:rPr>
           <w:rFonts w:eastAsiaTheme="minorEastAsia"/>
         </w:rPr>
-        <w:t xml:space="preserve"> (index) </w:t>
-      </w:r>
-      <w:proofErr w:type="spellStart"/>
+        <w:t xml:space="preserve"> (</w:t>
+      </w:r>
       <w:r>
         <w:rPr>
           <w:rFonts w:eastAsiaTheme="minorEastAsia"/>
+          <w:b/>
+          <w:bCs/>
+        </w:rPr>
+        <w:t>index</w:t>
+      </w:r>
+      <w:r>
+        <w:rPr>
+          <w:rFonts w:eastAsiaTheme="minorEastAsia"/>
+        </w:rPr>
+        <w:t xml:space="preserve">) </w:t>
+      </w:r>
+      <w:proofErr w:type="spellStart"/>
+      <w:r>
+        <w:rPr>
+          <w:rFonts w:eastAsiaTheme="minorEastAsia"/>
         </w:rPr>
         <w:t>của</w:t>
       </w:r>
@@ -3878,7 +3853,21 @@
         <w:rPr>
           <w:rFonts w:eastAsiaTheme="minorEastAsia"/>
         </w:rPr>
-        <w:t xml:space="preserve"> Cluster </w:t>
+        <w:t xml:space="preserve"> </w:t>
+      </w:r>
+      <w:r>
+        <w:rPr>
+          <w:rFonts w:eastAsiaTheme="minorEastAsia"/>
+          <w:b/>
+          <w:bCs/>
+        </w:rPr>
+        <w:t>Cluster</w:t>
+      </w:r>
+      <w:r>
+        <w:rPr>
+          <w:rFonts w:eastAsiaTheme="minorEastAsia"/>
+        </w:rPr>
+        <w:t xml:space="preserve"> </w:t>
       </w:r>
       <w:proofErr w:type="spellStart"/>
       <w:r>
@@ -3931,15 +3920,7 @@
           <w:bCs/>
           <w:u w:val="single"/>
         </w:rPr>
-        <w:t>File</w:t>
-      </w:r>
-      <w:r>
-        <w:rPr>
-          <w:b/>
-          <w:bCs/>
-          <w:u w:val="single"/>
-        </w:rPr>
-        <w:t>sManagement</w:t>
+        <w:t>FilesManagement</w:t>
       </w:r>
       <w:proofErr w:type="spellEnd"/>
       <w:r>
@@ -5230,6 +5211,17 @@
       </w:r>
       <w:proofErr w:type="spellStart"/>
       <w:r>
+        <w:t>tập</w:t>
+      </w:r>
+      <w:proofErr w:type="spellEnd"/>
+      <w:r>
+        <w:t xml:space="preserve"> tin</w:t>
+      </w:r>
+      <w:r>
+        <w:t xml:space="preserve"> </w:t>
+      </w:r>
+      <w:proofErr w:type="spellStart"/>
+      <w:r>
         <w:t>và</w:t>
       </w:r>
       <w:proofErr w:type="spellEnd"/>
@@ -5249,6 +5241,17 @@
         <w:t>tạo</w:t>
       </w:r>
       <w:proofErr w:type="spellEnd"/>
+      <w:r>
+        <w:t xml:space="preserve"> </w:t>
+      </w:r>
+      <w:proofErr w:type="spellStart"/>
+      <w:r>
+        <w:t>tập</w:t>
+      </w:r>
+      <w:proofErr w:type="spellEnd"/>
+      <w:r>
+        <w:t xml:space="preserve"> tin</w:t>
+      </w:r>
       <w:r>
         <w:t xml:space="preserve"> </w:t>
       </w:r>
@@ -5305,10 +5308,7 @@
       </w:pPr>
       <w:r>
         <w:lastRenderedPageBreak/>
-        <w:t>Password</w:t>
-      </w:r>
-      <w:r>
-        <w:t xml:space="preserve"> </w:t>
+        <w:t xml:space="preserve">Password </w:t>
       </w:r>
       <w:proofErr w:type="spellStart"/>
       <w:r>
@@ -5324,10 +5324,7 @@
       </w:r>
       <w:proofErr w:type="spellEnd"/>
       <w:r>
-        <w:t xml:space="preserve"> tin</w:t>
-      </w:r>
-      <w:r>
-        <w:t xml:space="preserve"> ta </w:t>
+        <w:t xml:space="preserve"> tin ta </w:t>
       </w:r>
       <w:proofErr w:type="spellStart"/>
       <w:r>
@@ -5485,10 +5482,7 @@
       </w:r>
       <w:proofErr w:type="spellEnd"/>
       <w:r>
-        <w:t xml:space="preserve"> password</w:t>
-      </w:r>
-      <w:r>
-        <w:t xml:space="preserve"> (</w:t>
+        <w:t xml:space="preserve"> password (</w:t>
       </w:r>
       <w:proofErr w:type="spellStart"/>
       <w:r>
@@ -5496,10 +5490,7 @@
       </w:r>
       <w:proofErr w:type="spellEnd"/>
       <w:r>
-        <w:t xml:space="preserve"> hash)</w:t>
-      </w:r>
-      <w:r>
-        <w:t>.</w:t>
+        <w:t xml:space="preserve"> hash).</w:t>
       </w:r>
     </w:p>
     <w:p>
@@ -5558,10 +5549,7 @@
       </w:r>
       <w:proofErr w:type="spellEnd"/>
       <w:r>
-        <w:t xml:space="preserve"> tin: </w:t>
-      </w:r>
-      <w:r>
-        <w:t xml:space="preserve">ta </w:t>
+        <w:t xml:space="preserve"> tin: ta </w:t>
       </w:r>
       <w:proofErr w:type="spellStart"/>
       <w:r>
@@ -5717,11 +5705,11 @@
         <w:t xml:space="preserve"> </w:t>
       </w:r>
       <w:r>
-        <w:t>1 chu</w:t>
-      </w:r>
-      <w:proofErr w:type="spellStart"/>
-      <w:r>
-        <w:t>ối</w:t>
+        <w:t xml:space="preserve">1 </w:t>
+      </w:r>
+      <w:proofErr w:type="spellStart"/>
+      <w:r>
+        <w:t>chuối</w:t>
       </w:r>
       <w:proofErr w:type="spellEnd"/>
       <w:r>
@@ -5821,6 +5809,9 @@
         <w:jc w:val="center"/>
       </w:pPr>
       <w:r>
+        <w:rPr>
+          <w:noProof/>
+        </w:rPr>
         <w:drawing>
           <wp:inline distT="0" distB="0" distL="0" distR="0" wp14:anchorId="5FFF1563" wp14:editId="72C667EC">
             <wp:extent cx="5943600" cy="764540"/>
@@ -5865,6 +5856,9 @@
         <w:jc w:val="center"/>
       </w:pPr>
       <w:r>
+        <w:rPr>
+          <w:noProof/>
+        </w:rPr>
         <w:drawing>
           <wp:inline distT="0" distB="0" distL="0" distR="0" wp14:anchorId="54F61EF6" wp14:editId="636871C3">
             <wp:extent cx="5943600" cy="1170305"/>
@@ -6591,11 +6585,11 @@
       </w:r>
       <w:proofErr w:type="spellEnd"/>
       <w:r>
-        <w:t xml:space="preserve"> l</w:t>
-      </w:r>
-      <w:proofErr w:type="spellStart"/>
-      <w:r>
-        <w:t>ưu</w:t>
+        <w:t xml:space="preserve"> </w:t>
+      </w:r>
+      <w:proofErr w:type="spellStart"/>
+      <w:r>
+        <w:t>lưu</w:t>
       </w:r>
       <w:proofErr w:type="spellEnd"/>
       <w:r>
@@ -7234,7 +7228,4188 @@
         <w:t>.</w:t>
       </w:r>
     </w:p>
+    <w:p>
+      <w:pPr>
+        <w:pStyle w:val="Heading3"/>
+        <w:numPr>
+          <w:ilvl w:val="0"/>
+          <w:numId w:val="7"/>
+        </w:numPr>
+        <w:spacing w:line="360" w:lineRule="auto"/>
+        <w:rPr>
+          <w:rFonts w:ascii="Times New Roman" w:hAnsi="Times New Roman" w:cs="Times New Roman"/>
+          <w:b/>
+          <w:bCs/>
+          <w:color w:val="auto"/>
+          <w:sz w:val="28"/>
+          <w:szCs w:val="28"/>
+          <w:u w:val="single"/>
+        </w:rPr>
+      </w:pPr>
+      <w:proofErr w:type="spellStart"/>
+      <w:r>
+        <w:rPr>
+          <w:rFonts w:ascii="Times New Roman" w:hAnsi="Times New Roman" w:cs="Times New Roman"/>
+          <w:b/>
+          <w:bCs/>
+          <w:color w:val="auto"/>
+          <w:sz w:val="28"/>
+          <w:szCs w:val="28"/>
+          <w:u w:val="single"/>
+        </w:rPr>
+        <w:t>Việc</w:t>
+      </w:r>
+      <w:proofErr w:type="spellEnd"/>
+      <w:r>
+        <w:rPr>
+          <w:rFonts w:ascii="Times New Roman" w:hAnsi="Times New Roman" w:cs="Times New Roman"/>
+          <w:b/>
+          <w:bCs/>
+          <w:color w:val="auto"/>
+          <w:sz w:val="28"/>
+          <w:szCs w:val="28"/>
+          <w:u w:val="single"/>
+        </w:rPr>
+        <w:t xml:space="preserve"> </w:t>
+      </w:r>
+      <w:proofErr w:type="spellStart"/>
+      <w:r>
+        <w:rPr>
+          <w:rFonts w:ascii="Times New Roman" w:hAnsi="Times New Roman" w:cs="Times New Roman"/>
+          <w:b/>
+          <w:bCs/>
+          <w:color w:val="auto"/>
+          <w:sz w:val="28"/>
+          <w:szCs w:val="28"/>
+          <w:u w:val="single"/>
+        </w:rPr>
+        <w:t>bảo</w:t>
+      </w:r>
+      <w:proofErr w:type="spellEnd"/>
+      <w:r>
+        <w:rPr>
+          <w:rFonts w:ascii="Times New Roman" w:hAnsi="Times New Roman" w:cs="Times New Roman"/>
+          <w:b/>
+          <w:bCs/>
+          <w:color w:val="auto"/>
+          <w:sz w:val="28"/>
+          <w:szCs w:val="28"/>
+          <w:u w:val="single"/>
+        </w:rPr>
+        <w:t xml:space="preserve"> </w:t>
+      </w:r>
+      <w:proofErr w:type="spellStart"/>
+      <w:r>
+        <w:rPr>
+          <w:rFonts w:ascii="Times New Roman" w:hAnsi="Times New Roman" w:cs="Times New Roman"/>
+          <w:b/>
+          <w:bCs/>
+          <w:color w:val="auto"/>
+          <w:sz w:val="28"/>
+          <w:szCs w:val="28"/>
+          <w:u w:val="single"/>
+        </w:rPr>
+        <w:t>mật</w:t>
+      </w:r>
+      <w:proofErr w:type="spellEnd"/>
+      <w:r>
+        <w:rPr>
+          <w:rFonts w:ascii="Times New Roman" w:hAnsi="Times New Roman" w:cs="Times New Roman"/>
+          <w:b/>
+          <w:bCs/>
+          <w:color w:val="auto"/>
+          <w:sz w:val="28"/>
+          <w:szCs w:val="28"/>
+          <w:u w:val="single"/>
+        </w:rPr>
+        <w:t xml:space="preserve"> </w:t>
+      </w:r>
+      <w:proofErr w:type="spellStart"/>
+      <w:r>
+        <w:rPr>
+          <w:rFonts w:ascii="Times New Roman" w:hAnsi="Times New Roman" w:cs="Times New Roman"/>
+          <w:b/>
+          <w:bCs/>
+          <w:color w:val="auto"/>
+          <w:sz w:val="28"/>
+          <w:szCs w:val="28"/>
+          <w:u w:val="single"/>
+        </w:rPr>
+        <w:t>thông</w:t>
+      </w:r>
+      <w:proofErr w:type="spellEnd"/>
+      <w:r>
+        <w:rPr>
+          <w:rFonts w:ascii="Times New Roman" w:hAnsi="Times New Roman" w:cs="Times New Roman"/>
+          <w:b/>
+          <w:bCs/>
+          <w:color w:val="auto"/>
+          <w:sz w:val="28"/>
+          <w:szCs w:val="28"/>
+          <w:u w:val="single"/>
+        </w:rPr>
+        <w:t xml:space="preserve"> tin.</w:t>
+      </w:r>
+    </w:p>
+    <w:p>
+      <w:proofErr w:type="spellStart"/>
+      <w:r>
+        <w:t>Có</w:t>
+      </w:r>
+      <w:proofErr w:type="spellEnd"/>
+      <w:r>
+        <w:t xml:space="preserve"> </w:t>
+      </w:r>
+      <w:proofErr w:type="spellStart"/>
+      <w:r>
+        <w:t>cung</w:t>
+      </w:r>
+      <w:proofErr w:type="spellEnd"/>
+      <w:r>
+        <w:t xml:space="preserve"> </w:t>
+      </w:r>
+      <w:proofErr w:type="spellStart"/>
+      <w:r>
+        <w:t>cấp</w:t>
+      </w:r>
+      <w:proofErr w:type="spellEnd"/>
+      <w:r>
+        <w:t xml:space="preserve"> </w:t>
+      </w:r>
+      <w:proofErr w:type="spellStart"/>
+      <w:r>
+        <w:t>vùng</w:t>
+      </w:r>
+      <w:proofErr w:type="spellEnd"/>
+      <w:r>
+        <w:t xml:space="preserve"> </w:t>
+      </w:r>
+      <w:proofErr w:type="spellStart"/>
+      <w:r>
+        <w:t>nhớ</w:t>
+      </w:r>
+      <w:proofErr w:type="spellEnd"/>
+      <w:r>
+        <w:t xml:space="preserve"> </w:t>
+      </w:r>
+      <w:proofErr w:type="spellStart"/>
+      <w:r>
+        <w:t>để</w:t>
+      </w:r>
+      <w:proofErr w:type="spellEnd"/>
+      <w:r>
+        <w:t xml:space="preserve"> </w:t>
+      </w:r>
+      <w:proofErr w:type="spellStart"/>
+      <w:r>
+        <w:t>sử</w:t>
+      </w:r>
+      <w:proofErr w:type="spellEnd"/>
+      <w:r>
+        <w:t xml:space="preserve"> d</w:t>
+      </w:r>
+      <w:proofErr w:type="spellStart"/>
+      <w:r>
+        <w:t>ụng</w:t>
+      </w:r>
+      <w:proofErr w:type="spellEnd"/>
+      <w:r>
+        <w:t xml:space="preserve"> password </w:t>
+      </w:r>
+      <w:proofErr w:type="spellStart"/>
+      <w:r>
+        <w:t>cho</w:t>
+      </w:r>
+      <w:proofErr w:type="spellEnd"/>
+      <w:r>
+        <w:t xml:space="preserve"> volume </w:t>
+      </w:r>
+      <w:proofErr w:type="spellStart"/>
+      <w:r>
+        <w:t>và</w:t>
+      </w:r>
+      <w:proofErr w:type="spellEnd"/>
+      <w:r>
+        <w:t xml:space="preserve"> </w:t>
+      </w:r>
+      <w:proofErr w:type="spellStart"/>
+      <w:r>
+        <w:t>mỗi</w:t>
+      </w:r>
+      <w:proofErr w:type="spellEnd"/>
+      <w:r>
+        <w:t xml:space="preserve"> </w:t>
+      </w:r>
+      <w:proofErr w:type="spellStart"/>
+      <w:r>
+        <w:t>tập</w:t>
+      </w:r>
+      <w:proofErr w:type="spellEnd"/>
+      <w:r>
+        <w:t xml:space="preserve"> tin.</w:t>
+      </w:r>
+      <w:r>
+        <w:t xml:space="preserve"> =&gt; </w:t>
+      </w:r>
+      <w:proofErr w:type="spellStart"/>
+      <w:r>
+        <w:rPr>
+          <w:b/>
+          <w:bCs/>
+        </w:rPr>
+        <w:t>T</w:t>
+      </w:r>
+      <w:r>
+        <w:rPr>
+          <w:b/>
+          <w:bCs/>
+        </w:rPr>
+        <w:t>ránh</w:t>
+      </w:r>
+      <w:proofErr w:type="spellEnd"/>
+      <w:r>
+        <w:rPr>
+          <w:b/>
+          <w:bCs/>
+        </w:rPr>
+        <w:t xml:space="preserve"> </w:t>
+      </w:r>
+      <w:proofErr w:type="spellStart"/>
+      <w:r>
+        <w:rPr>
+          <w:b/>
+          <w:bCs/>
+        </w:rPr>
+        <w:t>bị</w:t>
+      </w:r>
+      <w:proofErr w:type="spellEnd"/>
+      <w:r>
+        <w:rPr>
+          <w:b/>
+          <w:bCs/>
+        </w:rPr>
+        <w:t xml:space="preserve"> </w:t>
+      </w:r>
+      <w:proofErr w:type="spellStart"/>
+      <w:r>
+        <w:rPr>
+          <w:b/>
+          <w:bCs/>
+        </w:rPr>
+        <w:t>lộ</w:t>
+      </w:r>
+      <w:proofErr w:type="spellEnd"/>
+      <w:r>
+        <w:rPr>
+          <w:b/>
+          <w:bCs/>
+        </w:rPr>
+        <w:t xml:space="preserve"> </w:t>
+      </w:r>
+      <w:proofErr w:type="spellStart"/>
+      <w:r>
+        <w:rPr>
+          <w:b/>
+          <w:bCs/>
+        </w:rPr>
+        <w:t>các</w:t>
+      </w:r>
+      <w:proofErr w:type="spellEnd"/>
+      <w:r>
+        <w:rPr>
+          <w:b/>
+          <w:bCs/>
+        </w:rPr>
+        <w:t xml:space="preserve"> </w:t>
+      </w:r>
+      <w:proofErr w:type="spellStart"/>
+      <w:r>
+        <w:rPr>
+          <w:b/>
+          <w:bCs/>
+        </w:rPr>
+        <w:t>tập</w:t>
+      </w:r>
+      <w:proofErr w:type="spellEnd"/>
+      <w:r>
+        <w:rPr>
+          <w:b/>
+          <w:bCs/>
+        </w:rPr>
+        <w:t xml:space="preserve"> tin </w:t>
+      </w:r>
+      <w:proofErr w:type="spellStart"/>
+      <w:r>
+        <w:rPr>
+          <w:b/>
+          <w:bCs/>
+        </w:rPr>
+        <w:t>quang</w:t>
+      </w:r>
+      <w:proofErr w:type="spellEnd"/>
+      <w:r>
+        <w:rPr>
+          <w:b/>
+          <w:bCs/>
+        </w:rPr>
+        <w:t xml:space="preserve"> </w:t>
+      </w:r>
+      <w:proofErr w:type="spellStart"/>
+      <w:r>
+        <w:rPr>
+          <w:b/>
+          <w:bCs/>
+        </w:rPr>
+        <w:t>trọng</w:t>
+      </w:r>
+      <w:proofErr w:type="spellEnd"/>
+    </w:p>
+    <w:p>
+      <w:pPr>
+        <w:pStyle w:val="Heading3"/>
+        <w:numPr>
+          <w:ilvl w:val="0"/>
+          <w:numId w:val="7"/>
+        </w:numPr>
+        <w:spacing w:line="360" w:lineRule="auto"/>
+        <w:rPr>
+          <w:rFonts w:ascii="Times New Roman" w:hAnsi="Times New Roman" w:cs="Times New Roman"/>
+          <w:b/>
+          <w:bCs/>
+          <w:color w:val="auto"/>
+          <w:sz w:val="28"/>
+          <w:szCs w:val="28"/>
+          <w:u w:val="single"/>
+        </w:rPr>
+      </w:pPr>
+      <w:proofErr w:type="spellStart"/>
+      <w:r>
+        <w:rPr>
+          <w:rFonts w:ascii="Times New Roman" w:hAnsi="Times New Roman" w:cs="Times New Roman"/>
+          <w:b/>
+          <w:bCs/>
+          <w:color w:val="auto"/>
+          <w:sz w:val="28"/>
+          <w:szCs w:val="28"/>
+          <w:u w:val="single"/>
+        </w:rPr>
+        <w:t>Việc</w:t>
+      </w:r>
+      <w:proofErr w:type="spellEnd"/>
+      <w:r>
+        <w:rPr>
+          <w:rFonts w:ascii="Times New Roman" w:hAnsi="Times New Roman" w:cs="Times New Roman"/>
+          <w:b/>
+          <w:bCs/>
+          <w:color w:val="auto"/>
+          <w:sz w:val="28"/>
+          <w:szCs w:val="28"/>
+          <w:u w:val="single"/>
+        </w:rPr>
+        <w:t xml:space="preserve"> </w:t>
+      </w:r>
+      <w:proofErr w:type="spellStart"/>
+      <w:r>
+        <w:rPr>
+          <w:rFonts w:ascii="Times New Roman" w:hAnsi="Times New Roman" w:cs="Times New Roman"/>
+          <w:b/>
+          <w:bCs/>
+          <w:color w:val="auto"/>
+          <w:sz w:val="28"/>
+          <w:szCs w:val="28"/>
+          <w:u w:val="single"/>
+        </w:rPr>
+        <w:t>bảo</w:t>
+      </w:r>
+      <w:proofErr w:type="spellEnd"/>
+      <w:r>
+        <w:rPr>
+          <w:rFonts w:ascii="Times New Roman" w:hAnsi="Times New Roman" w:cs="Times New Roman"/>
+          <w:b/>
+          <w:bCs/>
+          <w:color w:val="auto"/>
+          <w:sz w:val="28"/>
+          <w:szCs w:val="28"/>
+          <w:u w:val="single"/>
+        </w:rPr>
+        <w:t xml:space="preserve"> </w:t>
+      </w:r>
+      <w:proofErr w:type="spellStart"/>
+      <w:r>
+        <w:rPr>
+          <w:rFonts w:ascii="Times New Roman" w:hAnsi="Times New Roman" w:cs="Times New Roman"/>
+          <w:b/>
+          <w:bCs/>
+          <w:color w:val="auto"/>
+          <w:sz w:val="28"/>
+          <w:szCs w:val="28"/>
+          <w:u w:val="single"/>
+        </w:rPr>
+        <w:t>vệ</w:t>
+      </w:r>
+      <w:proofErr w:type="spellEnd"/>
+      <w:r>
+        <w:rPr>
+          <w:rFonts w:ascii="Times New Roman" w:hAnsi="Times New Roman" w:cs="Times New Roman"/>
+          <w:b/>
+          <w:bCs/>
+          <w:color w:val="auto"/>
+          <w:sz w:val="28"/>
+          <w:szCs w:val="28"/>
+          <w:u w:val="single"/>
+        </w:rPr>
+        <w:t xml:space="preserve"> </w:t>
+      </w:r>
+      <w:proofErr w:type="spellStart"/>
+      <w:r>
+        <w:rPr>
+          <w:rFonts w:ascii="Times New Roman" w:hAnsi="Times New Roman" w:cs="Times New Roman"/>
+          <w:b/>
+          <w:bCs/>
+          <w:color w:val="auto"/>
+          <w:sz w:val="28"/>
+          <w:szCs w:val="28"/>
+          <w:u w:val="single"/>
+        </w:rPr>
+        <w:t>dữ</w:t>
+      </w:r>
+      <w:proofErr w:type="spellEnd"/>
+      <w:r>
+        <w:rPr>
+          <w:rFonts w:ascii="Times New Roman" w:hAnsi="Times New Roman" w:cs="Times New Roman"/>
+          <w:b/>
+          <w:bCs/>
+          <w:color w:val="auto"/>
+          <w:sz w:val="28"/>
+          <w:szCs w:val="28"/>
+          <w:u w:val="single"/>
+        </w:rPr>
+        <w:t xml:space="preserve"> </w:t>
+      </w:r>
+      <w:proofErr w:type="spellStart"/>
+      <w:r>
+        <w:rPr>
+          <w:rFonts w:ascii="Times New Roman" w:hAnsi="Times New Roman" w:cs="Times New Roman"/>
+          <w:b/>
+          <w:bCs/>
+          <w:color w:val="auto"/>
+          <w:sz w:val="28"/>
+          <w:szCs w:val="28"/>
+          <w:u w:val="single"/>
+        </w:rPr>
+        <w:t>liệu</w:t>
+      </w:r>
+      <w:proofErr w:type="spellEnd"/>
+      <w:r>
+        <w:rPr>
+          <w:rFonts w:ascii="Times New Roman" w:hAnsi="Times New Roman" w:cs="Times New Roman"/>
+          <w:b/>
+          <w:bCs/>
+          <w:color w:val="auto"/>
+          <w:sz w:val="28"/>
+          <w:szCs w:val="28"/>
+          <w:u w:val="single"/>
+        </w:rPr>
+        <w:t>.</w:t>
+      </w:r>
+    </w:p>
+    <w:p>
+      <w:r>
+        <w:t xml:space="preserve">Ta </w:t>
+      </w:r>
+      <w:proofErr w:type="spellStart"/>
+      <w:r>
+        <w:t>có</w:t>
+      </w:r>
+      <w:proofErr w:type="spellEnd"/>
+      <w:r>
+        <w:t xml:space="preserve"> </w:t>
+      </w:r>
+      <w:proofErr w:type="spellStart"/>
+      <w:r>
+        <w:t>cho</w:t>
+      </w:r>
+      <w:proofErr w:type="spellEnd"/>
+      <w:r>
+        <w:t xml:space="preserve"> </w:t>
+      </w:r>
+      <w:proofErr w:type="spellStart"/>
+      <w:r>
+        <w:t>phép</w:t>
+      </w:r>
+      <w:proofErr w:type="spellEnd"/>
+      <w:r>
+        <w:t xml:space="preserve"> </w:t>
+      </w:r>
+      <w:proofErr w:type="spellStart"/>
+      <w:r>
+        <w:t>đặt</w:t>
+      </w:r>
+      <w:proofErr w:type="spellEnd"/>
+      <w:r>
+        <w:t xml:space="preserve"> password </w:t>
+      </w:r>
+      <w:proofErr w:type="spellStart"/>
+      <w:r>
+        <w:t>cho</w:t>
+      </w:r>
+      <w:proofErr w:type="spellEnd"/>
+      <w:r>
+        <w:t xml:space="preserve"> </w:t>
+      </w:r>
+      <w:proofErr w:type="spellStart"/>
+      <w:r>
+        <w:t>các</w:t>
+      </w:r>
+      <w:proofErr w:type="spellEnd"/>
+      <w:r>
+        <w:t xml:space="preserve"> </w:t>
+      </w:r>
+      <w:proofErr w:type="spellStart"/>
+      <w:r>
+        <w:t>tập</w:t>
+      </w:r>
+      <w:proofErr w:type="spellEnd"/>
+      <w:r>
+        <w:t xml:space="preserve"> tin.</w:t>
+      </w:r>
+      <w:r>
+        <w:rPr>
+          <w:b/>
+          <w:bCs/>
+        </w:rPr>
+        <w:t xml:space="preserve"> =&gt; </w:t>
+      </w:r>
+      <w:proofErr w:type="spellStart"/>
+      <w:r>
+        <w:rPr>
+          <w:b/>
+          <w:bCs/>
+        </w:rPr>
+        <w:t>Tránh</w:t>
+      </w:r>
+      <w:proofErr w:type="spellEnd"/>
+      <w:r>
+        <w:rPr>
+          <w:b/>
+          <w:bCs/>
+        </w:rPr>
+        <w:t xml:space="preserve"> </w:t>
+      </w:r>
+      <w:proofErr w:type="spellStart"/>
+      <w:r>
+        <w:rPr>
+          <w:b/>
+          <w:bCs/>
+        </w:rPr>
+        <w:t>mất</w:t>
+      </w:r>
+      <w:proofErr w:type="spellEnd"/>
+      <w:r>
+        <w:rPr>
+          <w:b/>
+          <w:bCs/>
+        </w:rPr>
+        <w:t xml:space="preserve"> </w:t>
+      </w:r>
+      <w:proofErr w:type="spellStart"/>
+      <w:r>
+        <w:rPr>
+          <w:b/>
+          <w:bCs/>
+        </w:rPr>
+        <w:t>mát</w:t>
+      </w:r>
+      <w:proofErr w:type="spellEnd"/>
+    </w:p>
+    <w:p>
+      <w:r>
+        <w:t xml:space="preserve">Cho </w:t>
+      </w:r>
+      <w:proofErr w:type="spellStart"/>
+      <w:r>
+        <w:t>phép</w:t>
+      </w:r>
+      <w:proofErr w:type="spellEnd"/>
+      <w:r>
+        <w:t xml:space="preserve"> </w:t>
+      </w:r>
+      <w:proofErr w:type="spellStart"/>
+      <w:r>
+        <w:t>xóa</w:t>
+      </w:r>
+      <w:proofErr w:type="spellEnd"/>
+      <w:r>
+        <w:t xml:space="preserve"> </w:t>
+      </w:r>
+      <w:proofErr w:type="spellStart"/>
+      <w:r>
+        <w:t>có</w:t>
+      </w:r>
+      <w:proofErr w:type="spellEnd"/>
+      <w:r>
+        <w:t xml:space="preserve"> </w:t>
+      </w:r>
+      <w:proofErr w:type="spellStart"/>
+      <w:r>
+        <w:t>thể</w:t>
+      </w:r>
+      <w:proofErr w:type="spellEnd"/>
+      <w:r>
+        <w:t xml:space="preserve"> </w:t>
+      </w:r>
+      <w:proofErr w:type="spellStart"/>
+      <w:r>
+        <w:t>phục</w:t>
+      </w:r>
+      <w:proofErr w:type="spellEnd"/>
+      <w:r>
+        <w:t xml:space="preserve"> </w:t>
+      </w:r>
+      <w:proofErr w:type="spellStart"/>
+      <w:r>
+        <w:t>hồi</w:t>
+      </w:r>
+      <w:proofErr w:type="spellEnd"/>
+      <w:r>
+        <w:t xml:space="preserve"> </w:t>
+      </w:r>
+      <w:proofErr w:type="spellStart"/>
+      <w:r>
+        <w:t>các</w:t>
+      </w:r>
+      <w:proofErr w:type="spellEnd"/>
+      <w:r>
+        <w:t xml:space="preserve"> </w:t>
+      </w:r>
+      <w:proofErr w:type="spellStart"/>
+      <w:r>
+        <w:t>tập</w:t>
+      </w:r>
+      <w:proofErr w:type="spellEnd"/>
+      <w:r>
+        <w:t xml:space="preserve"> tin. =&gt; </w:t>
+      </w:r>
+      <w:proofErr w:type="spellStart"/>
+      <w:r>
+        <w:rPr>
+          <w:b/>
+          <w:bCs/>
+        </w:rPr>
+        <w:t>Tránh</w:t>
+      </w:r>
+      <w:proofErr w:type="spellEnd"/>
+      <w:r>
+        <w:rPr>
+          <w:b/>
+          <w:bCs/>
+        </w:rPr>
+        <w:t xml:space="preserve"> </w:t>
+      </w:r>
+      <w:proofErr w:type="spellStart"/>
+      <w:r>
+        <w:rPr>
+          <w:b/>
+          <w:bCs/>
+        </w:rPr>
+        <w:t>hư</w:t>
+      </w:r>
+      <w:proofErr w:type="spellEnd"/>
+      <w:r>
+        <w:rPr>
+          <w:b/>
+          <w:bCs/>
+        </w:rPr>
+        <w:t xml:space="preserve"> </w:t>
+      </w:r>
+      <w:proofErr w:type="spellStart"/>
+      <w:r>
+        <w:rPr>
+          <w:b/>
+          <w:bCs/>
+        </w:rPr>
+        <w:t>hỏng</w:t>
+      </w:r>
+      <w:proofErr w:type="spellEnd"/>
+      <w:r>
+        <w:rPr>
+          <w:b/>
+          <w:bCs/>
+        </w:rPr>
+        <w:t xml:space="preserve"> </w:t>
+      </w:r>
+      <w:proofErr w:type="spellStart"/>
+      <w:r>
+        <w:rPr>
+          <w:b/>
+          <w:bCs/>
+        </w:rPr>
+        <w:t>và</w:t>
+      </w:r>
+      <w:proofErr w:type="spellEnd"/>
+      <w:r>
+        <w:rPr>
+          <w:b/>
+          <w:bCs/>
+        </w:rPr>
+        <w:t xml:space="preserve"> </w:t>
+      </w:r>
+      <w:proofErr w:type="spellStart"/>
+      <w:r>
+        <w:rPr>
+          <w:b/>
+          <w:bCs/>
+        </w:rPr>
+        <w:t>mất</w:t>
+      </w:r>
+      <w:proofErr w:type="spellEnd"/>
+      <w:r>
+        <w:rPr>
+          <w:b/>
+          <w:bCs/>
+        </w:rPr>
+        <w:t xml:space="preserve"> </w:t>
+      </w:r>
+      <w:proofErr w:type="spellStart"/>
+      <w:r>
+        <w:rPr>
+          <w:b/>
+          <w:bCs/>
+        </w:rPr>
+        <w:t>mát</w:t>
+      </w:r>
+      <w:proofErr w:type="spellEnd"/>
+    </w:p>
+    <w:p>
+      <w:pPr>
+        <w:pStyle w:val="Heading3"/>
+        <w:numPr>
+          <w:ilvl w:val="0"/>
+          <w:numId w:val="7"/>
+        </w:numPr>
+        <w:spacing w:line="360" w:lineRule="auto"/>
+        <w:rPr>
+          <w:rFonts w:ascii="Times New Roman" w:hAnsi="Times New Roman" w:cs="Times New Roman"/>
+          <w:b/>
+          <w:bCs/>
+          <w:color w:val="auto"/>
+          <w:sz w:val="28"/>
+          <w:szCs w:val="28"/>
+          <w:u w:val="single"/>
+        </w:rPr>
+      </w:pPr>
+      <w:proofErr w:type="spellStart"/>
+      <w:r>
+        <w:rPr>
+          <w:rFonts w:ascii="Times New Roman" w:hAnsi="Times New Roman" w:cs="Times New Roman"/>
+          <w:b/>
+          <w:bCs/>
+          <w:color w:val="auto"/>
+          <w:sz w:val="28"/>
+          <w:szCs w:val="28"/>
+          <w:u w:val="single"/>
+        </w:rPr>
+        <w:t>Việc</w:t>
+      </w:r>
+      <w:proofErr w:type="spellEnd"/>
+      <w:r>
+        <w:rPr>
+          <w:rFonts w:ascii="Times New Roman" w:hAnsi="Times New Roman" w:cs="Times New Roman"/>
+          <w:b/>
+          <w:bCs/>
+          <w:color w:val="auto"/>
+          <w:sz w:val="28"/>
+          <w:szCs w:val="28"/>
+          <w:u w:val="single"/>
+        </w:rPr>
+        <w:t xml:space="preserve"> </w:t>
+      </w:r>
+      <w:proofErr w:type="spellStart"/>
+      <w:r>
+        <w:rPr>
+          <w:rFonts w:ascii="Times New Roman" w:hAnsi="Times New Roman" w:cs="Times New Roman"/>
+          <w:b/>
+          <w:bCs/>
+          <w:color w:val="auto"/>
+          <w:sz w:val="28"/>
+          <w:szCs w:val="28"/>
+          <w:u w:val="single"/>
+        </w:rPr>
+        <w:t>phục</w:t>
+      </w:r>
+      <w:proofErr w:type="spellEnd"/>
+      <w:r>
+        <w:rPr>
+          <w:rFonts w:ascii="Times New Roman" w:hAnsi="Times New Roman" w:cs="Times New Roman"/>
+          <w:b/>
+          <w:bCs/>
+          <w:color w:val="auto"/>
+          <w:sz w:val="28"/>
+          <w:szCs w:val="28"/>
+          <w:u w:val="single"/>
+        </w:rPr>
+        <w:t xml:space="preserve"> </w:t>
+      </w:r>
+      <w:proofErr w:type="spellStart"/>
+      <w:r>
+        <w:rPr>
+          <w:rFonts w:ascii="Times New Roman" w:hAnsi="Times New Roman" w:cs="Times New Roman"/>
+          <w:b/>
+          <w:bCs/>
+          <w:color w:val="auto"/>
+          <w:sz w:val="28"/>
+          <w:szCs w:val="28"/>
+          <w:u w:val="single"/>
+        </w:rPr>
+        <w:t>hồi</w:t>
+      </w:r>
+      <w:proofErr w:type="spellEnd"/>
+      <w:r>
+        <w:rPr>
+          <w:rFonts w:ascii="Times New Roman" w:hAnsi="Times New Roman" w:cs="Times New Roman"/>
+          <w:b/>
+          <w:bCs/>
+          <w:color w:val="auto"/>
+          <w:sz w:val="28"/>
+          <w:szCs w:val="28"/>
+          <w:u w:val="single"/>
+        </w:rPr>
+        <w:t xml:space="preserve"> </w:t>
+      </w:r>
+      <w:proofErr w:type="spellStart"/>
+      <w:r>
+        <w:rPr>
+          <w:rFonts w:ascii="Times New Roman" w:hAnsi="Times New Roman" w:cs="Times New Roman"/>
+          <w:b/>
+          <w:bCs/>
+          <w:color w:val="auto"/>
+          <w:sz w:val="28"/>
+          <w:szCs w:val="28"/>
+          <w:u w:val="single"/>
+        </w:rPr>
+        <w:t>dữ</w:t>
+      </w:r>
+      <w:proofErr w:type="spellEnd"/>
+      <w:r>
+        <w:rPr>
+          <w:rFonts w:ascii="Times New Roman" w:hAnsi="Times New Roman" w:cs="Times New Roman"/>
+          <w:b/>
+          <w:bCs/>
+          <w:color w:val="auto"/>
+          <w:sz w:val="28"/>
+          <w:szCs w:val="28"/>
+          <w:u w:val="single"/>
+        </w:rPr>
+        <w:t xml:space="preserve"> </w:t>
+      </w:r>
+      <w:proofErr w:type="spellStart"/>
+      <w:r>
+        <w:rPr>
+          <w:rFonts w:ascii="Times New Roman" w:hAnsi="Times New Roman" w:cs="Times New Roman"/>
+          <w:b/>
+          <w:bCs/>
+          <w:color w:val="auto"/>
+          <w:sz w:val="28"/>
+          <w:szCs w:val="28"/>
+          <w:u w:val="single"/>
+        </w:rPr>
+        <w:t>liệu</w:t>
+      </w:r>
+      <w:proofErr w:type="spellEnd"/>
+      <w:r>
+        <w:rPr>
+          <w:rFonts w:ascii="Times New Roman" w:hAnsi="Times New Roman" w:cs="Times New Roman"/>
+          <w:b/>
+          <w:bCs/>
+          <w:color w:val="auto"/>
+          <w:sz w:val="28"/>
+          <w:szCs w:val="28"/>
+          <w:u w:val="single"/>
+        </w:rPr>
+        <w:t>.</w:t>
+      </w:r>
+    </w:p>
+    <w:p>
+      <w:r>
+        <w:t>Trong</w:t>
+      </w:r>
+      <w:r>
+        <w:t xml:space="preserve"> </w:t>
+      </w:r>
+      <w:proofErr w:type="spellStart"/>
+      <w:r>
+        <w:t>mảng</w:t>
+      </w:r>
+      <w:proofErr w:type="spellEnd"/>
+      <w:r>
+        <w:t xml:space="preserve"> </w:t>
+      </w:r>
+      <w:r>
+        <w:rPr>
+          <w:b/>
+          <w:bCs/>
+        </w:rPr>
+        <w:t xml:space="preserve">Clusters Management </w:t>
+      </w:r>
+      <w:proofErr w:type="spellStart"/>
+      <w:r>
+        <w:t>nếu</w:t>
+      </w:r>
+      <w:proofErr w:type="spellEnd"/>
+      <w:r>
+        <w:t>:</w:t>
+      </w:r>
+    </w:p>
+    <w:p>
+      <w:r>
+        <w:t xml:space="preserve"> </w:t>
+      </w:r>
+      <w:r>
+        <w:tab/>
+        <w:t xml:space="preserve">+ </w:t>
+      </w:r>
+      <w:r>
+        <w:rPr>
+          <w:b/>
+          <w:bCs/>
+        </w:rPr>
+        <w:t>Cluster[k]</w:t>
+      </w:r>
+      <w:r>
+        <w:t xml:space="preserve"> = -3: </w:t>
+      </w:r>
+      <w:r>
+        <w:rPr>
+          <w:b/>
+          <w:bCs/>
+        </w:rPr>
+        <w:t xml:space="preserve">file </w:t>
+      </w:r>
+      <w:proofErr w:type="spellStart"/>
+      <w:r>
+        <w:rPr>
+          <w:b/>
+          <w:bCs/>
+        </w:rPr>
+        <w:t>có</w:t>
+      </w:r>
+      <w:proofErr w:type="spellEnd"/>
+      <w:r>
+        <w:rPr>
+          <w:b/>
+          <w:bCs/>
+        </w:rPr>
+        <w:t xml:space="preserve"> </w:t>
+      </w:r>
+      <w:proofErr w:type="spellStart"/>
+      <w:r>
+        <w:rPr>
+          <w:b/>
+          <w:bCs/>
+        </w:rPr>
+        <w:t>thể</w:t>
+      </w:r>
+      <w:proofErr w:type="spellEnd"/>
+      <w:r>
+        <w:rPr>
+          <w:b/>
+          <w:bCs/>
+        </w:rPr>
+        <w:t xml:space="preserve"> </w:t>
+      </w:r>
+      <w:proofErr w:type="spellStart"/>
+      <w:r>
+        <w:rPr>
+          <w:b/>
+          <w:bCs/>
+        </w:rPr>
+        <w:t>được</w:t>
+      </w:r>
+      <w:proofErr w:type="spellEnd"/>
+      <w:r>
+        <w:rPr>
+          <w:b/>
+          <w:bCs/>
+        </w:rPr>
+        <w:t xml:space="preserve"> </w:t>
+      </w:r>
+      <w:proofErr w:type="spellStart"/>
+      <w:r>
+        <w:rPr>
+          <w:b/>
+          <w:bCs/>
+        </w:rPr>
+        <w:t>phục</w:t>
+      </w:r>
+      <w:proofErr w:type="spellEnd"/>
+      <w:r>
+        <w:rPr>
+          <w:b/>
+          <w:bCs/>
+        </w:rPr>
+        <w:t xml:space="preserve"> </w:t>
+      </w:r>
+      <w:proofErr w:type="spellStart"/>
+      <w:r>
+        <w:rPr>
+          <w:b/>
+          <w:bCs/>
+        </w:rPr>
+        <w:t>hồi</w:t>
+      </w:r>
+      <w:proofErr w:type="spellEnd"/>
+      <w:r>
+        <w:t>.</w:t>
+      </w:r>
+    </w:p>
+    <w:p>
+      <w:r>
+        <w:tab/>
+        <w:t xml:space="preserve">+ </w:t>
+      </w:r>
+      <w:r>
+        <w:rPr>
+          <w:b/>
+          <w:bCs/>
+        </w:rPr>
+        <w:t>Cluster[k]</w:t>
+      </w:r>
+      <w:r>
+        <w:t xml:space="preserve"> = -1: </w:t>
+      </w:r>
+      <w:r>
+        <w:rPr>
+          <w:b/>
+          <w:bCs/>
+        </w:rPr>
+        <w:t xml:space="preserve">file </w:t>
+      </w:r>
+      <w:proofErr w:type="spellStart"/>
+      <w:r>
+        <w:rPr>
+          <w:b/>
+          <w:bCs/>
+        </w:rPr>
+        <w:t>không</w:t>
+      </w:r>
+      <w:proofErr w:type="spellEnd"/>
+      <w:r>
+        <w:rPr>
+          <w:b/>
+          <w:bCs/>
+        </w:rPr>
+        <w:t xml:space="preserve"> </w:t>
+      </w:r>
+      <w:proofErr w:type="spellStart"/>
+      <w:r>
+        <w:rPr>
+          <w:b/>
+          <w:bCs/>
+        </w:rPr>
+        <w:t>thể</w:t>
+      </w:r>
+      <w:proofErr w:type="spellEnd"/>
+      <w:r>
+        <w:rPr>
+          <w:b/>
+          <w:bCs/>
+        </w:rPr>
+        <w:t xml:space="preserve"> </w:t>
+      </w:r>
+      <w:proofErr w:type="spellStart"/>
+      <w:r>
+        <w:rPr>
+          <w:b/>
+          <w:bCs/>
+        </w:rPr>
+        <w:t>phục</w:t>
+      </w:r>
+      <w:proofErr w:type="spellEnd"/>
+      <w:r>
+        <w:rPr>
+          <w:b/>
+          <w:bCs/>
+        </w:rPr>
+        <w:t xml:space="preserve"> </w:t>
+      </w:r>
+      <w:proofErr w:type="spellStart"/>
+      <w:r>
+        <w:rPr>
+          <w:b/>
+          <w:bCs/>
+        </w:rPr>
+        <w:t>h</w:t>
+      </w:r>
+      <w:r>
+        <w:rPr>
+          <w:b/>
+          <w:bCs/>
+        </w:rPr>
+        <w:t>ồ</w:t>
+      </w:r>
+      <w:r>
+        <w:rPr>
+          <w:b/>
+          <w:bCs/>
+        </w:rPr>
+        <w:t>i</w:t>
+      </w:r>
+      <w:proofErr w:type="spellEnd"/>
+      <w:r>
+        <w:t>.</w:t>
+      </w:r>
+    </w:p>
+    <w:p>
+      <w:pPr>
+        <w:pStyle w:val="ListParagraph"/>
+        <w:numPr>
+          <w:ilvl w:val="0"/>
+          <w:numId w:val="5"/>
+        </w:numPr>
+      </w:pPr>
+      <w:r>
+        <w:t xml:space="preserve">Do </w:t>
+      </w:r>
+      <w:proofErr w:type="spellStart"/>
+      <w:r>
+        <w:t>đó</w:t>
+      </w:r>
+      <w:proofErr w:type="spellEnd"/>
+      <w:r>
+        <w:t xml:space="preserve">, </w:t>
+      </w:r>
+      <w:proofErr w:type="spellStart"/>
+      <w:r>
+        <w:t>khi</w:t>
+      </w:r>
+      <w:proofErr w:type="spellEnd"/>
+      <w:r>
+        <w:t xml:space="preserve"> </w:t>
+      </w:r>
+      <w:proofErr w:type="spellStart"/>
+      <w:r>
+        <w:t>tìm</w:t>
+      </w:r>
+      <w:proofErr w:type="spellEnd"/>
+      <w:r>
+        <w:t xml:space="preserve"> </w:t>
+      </w:r>
+      <w:r>
+        <w:rPr>
+          <w:b/>
+          <w:bCs/>
+        </w:rPr>
+        <w:t xml:space="preserve">Cluster </w:t>
+      </w:r>
+      <w:proofErr w:type="spellStart"/>
+      <w:r>
+        <w:t>để</w:t>
+      </w:r>
+      <w:proofErr w:type="spellEnd"/>
+      <w:r>
+        <w:t xml:space="preserve"> </w:t>
+      </w:r>
+      <w:proofErr w:type="spellStart"/>
+      <w:r>
+        <w:t>lưu</w:t>
+      </w:r>
+      <w:proofErr w:type="spellEnd"/>
+      <w:r>
+        <w:t xml:space="preserve"> </w:t>
+      </w:r>
+      <w:proofErr w:type="spellStart"/>
+      <w:r>
+        <w:t>tập</w:t>
+      </w:r>
+      <w:proofErr w:type="spellEnd"/>
+      <w:r>
+        <w:t xml:space="preserve"> tin </w:t>
+      </w:r>
+      <w:proofErr w:type="spellStart"/>
+      <w:r>
+        <w:t>thì</w:t>
+      </w:r>
+      <w:proofErr w:type="spellEnd"/>
+      <w:r>
+        <w:t xml:space="preserve"> ta </w:t>
+      </w:r>
+      <w:proofErr w:type="spellStart"/>
+      <w:r>
+        <w:t>sẽ</w:t>
+      </w:r>
+      <w:proofErr w:type="spellEnd"/>
+      <w:r>
+        <w:t xml:space="preserve"> </w:t>
+      </w:r>
+      <w:proofErr w:type="spellStart"/>
+      <w:r>
+        <w:t>ưu</w:t>
+      </w:r>
+      <w:proofErr w:type="spellEnd"/>
+      <w:r>
+        <w:t xml:space="preserve"> </w:t>
+      </w:r>
+      <w:proofErr w:type="spellStart"/>
+      <w:r>
+        <w:t>tiên</w:t>
+      </w:r>
+      <w:proofErr w:type="spellEnd"/>
+      <w:r>
+        <w:t xml:space="preserve"> </w:t>
+      </w:r>
+      <w:proofErr w:type="spellStart"/>
+      <w:r>
+        <w:t>tìm</w:t>
+      </w:r>
+      <w:proofErr w:type="spellEnd"/>
+      <w:r>
+        <w:t xml:space="preserve"> </w:t>
+      </w:r>
+      <w:proofErr w:type="spellStart"/>
+      <w:r>
+        <w:t>các</w:t>
+      </w:r>
+      <w:proofErr w:type="spellEnd"/>
+      <w:r>
+        <w:t xml:space="preserve"> </w:t>
+      </w:r>
+      <w:r>
+        <w:rPr>
+          <w:b/>
+          <w:bCs/>
+        </w:rPr>
+        <w:t>Cluster[k]</w:t>
+      </w:r>
+      <w:r>
+        <w:t xml:space="preserve"> = -1</w:t>
+      </w:r>
+    </w:p>
+    <w:p>
+      <w:pPr>
+        <w:pStyle w:val="Heading3"/>
+        <w:numPr>
+          <w:ilvl w:val="0"/>
+          <w:numId w:val="7"/>
+        </w:numPr>
+        <w:spacing w:line="360" w:lineRule="auto"/>
+        <w:rPr>
+          <w:rFonts w:ascii="Times New Roman" w:hAnsi="Times New Roman" w:cs="Times New Roman"/>
+          <w:b/>
+          <w:bCs/>
+          <w:color w:val="auto"/>
+          <w:sz w:val="28"/>
+          <w:szCs w:val="28"/>
+          <w:u w:val="single"/>
+        </w:rPr>
+      </w:pPr>
+      <w:proofErr w:type="spellStart"/>
+      <w:r>
+        <w:rPr>
+          <w:rFonts w:ascii="Times New Roman" w:hAnsi="Times New Roman" w:cs="Times New Roman"/>
+          <w:b/>
+          <w:bCs/>
+          <w:color w:val="auto"/>
+          <w:sz w:val="28"/>
+          <w:szCs w:val="28"/>
+          <w:u w:val="single"/>
+        </w:rPr>
+        <w:t>Việc</w:t>
+      </w:r>
+      <w:proofErr w:type="spellEnd"/>
+      <w:r>
+        <w:rPr>
+          <w:rFonts w:ascii="Times New Roman" w:hAnsi="Times New Roman" w:cs="Times New Roman"/>
+          <w:b/>
+          <w:bCs/>
+          <w:color w:val="auto"/>
+          <w:sz w:val="28"/>
+          <w:szCs w:val="28"/>
+          <w:u w:val="single"/>
+        </w:rPr>
+        <w:t xml:space="preserve"> </w:t>
+      </w:r>
+      <w:proofErr w:type="spellStart"/>
+      <w:r>
+        <w:rPr>
+          <w:rFonts w:ascii="Times New Roman" w:hAnsi="Times New Roman" w:cs="Times New Roman"/>
+          <w:b/>
+          <w:bCs/>
+          <w:color w:val="auto"/>
+          <w:sz w:val="28"/>
+          <w:szCs w:val="28"/>
+          <w:u w:val="single"/>
+        </w:rPr>
+        <w:t>mã</w:t>
+      </w:r>
+      <w:proofErr w:type="spellEnd"/>
+      <w:r>
+        <w:rPr>
+          <w:rFonts w:ascii="Times New Roman" w:hAnsi="Times New Roman" w:cs="Times New Roman"/>
+          <w:b/>
+          <w:bCs/>
+          <w:color w:val="auto"/>
+          <w:sz w:val="28"/>
+          <w:szCs w:val="28"/>
+          <w:u w:val="single"/>
+        </w:rPr>
+        <w:t xml:space="preserve"> </w:t>
+      </w:r>
+      <w:proofErr w:type="spellStart"/>
+      <w:r>
+        <w:rPr>
+          <w:rFonts w:ascii="Times New Roman" w:hAnsi="Times New Roman" w:cs="Times New Roman"/>
+          <w:b/>
+          <w:bCs/>
+          <w:color w:val="auto"/>
+          <w:sz w:val="28"/>
+          <w:szCs w:val="28"/>
+          <w:u w:val="single"/>
+        </w:rPr>
+        <w:t>hóa</w:t>
+      </w:r>
+      <w:proofErr w:type="spellEnd"/>
+      <w:r>
+        <w:rPr>
+          <w:rFonts w:ascii="Times New Roman" w:hAnsi="Times New Roman" w:cs="Times New Roman"/>
+          <w:b/>
+          <w:bCs/>
+          <w:color w:val="auto"/>
+          <w:sz w:val="28"/>
+          <w:szCs w:val="28"/>
+          <w:u w:val="single"/>
+        </w:rPr>
+        <w:t xml:space="preserve"> </w:t>
+      </w:r>
+      <w:proofErr w:type="spellStart"/>
+      <w:r>
+        <w:rPr>
+          <w:rFonts w:ascii="Times New Roman" w:hAnsi="Times New Roman" w:cs="Times New Roman"/>
+          <w:b/>
+          <w:bCs/>
+          <w:color w:val="auto"/>
+          <w:sz w:val="28"/>
+          <w:szCs w:val="28"/>
+          <w:u w:val="single"/>
+        </w:rPr>
+        <w:t>dữ</w:t>
+      </w:r>
+      <w:proofErr w:type="spellEnd"/>
+      <w:r>
+        <w:rPr>
+          <w:rFonts w:ascii="Times New Roman" w:hAnsi="Times New Roman" w:cs="Times New Roman"/>
+          <w:b/>
+          <w:bCs/>
+          <w:color w:val="auto"/>
+          <w:sz w:val="28"/>
+          <w:szCs w:val="28"/>
+          <w:u w:val="single"/>
+        </w:rPr>
+        <w:t xml:space="preserve"> </w:t>
+      </w:r>
+      <w:proofErr w:type="spellStart"/>
+      <w:r>
+        <w:rPr>
+          <w:rFonts w:ascii="Times New Roman" w:hAnsi="Times New Roman" w:cs="Times New Roman"/>
+          <w:b/>
+          <w:bCs/>
+          <w:color w:val="auto"/>
+          <w:sz w:val="28"/>
+          <w:szCs w:val="28"/>
+          <w:u w:val="single"/>
+        </w:rPr>
+        <w:t>liệu</w:t>
+      </w:r>
+      <w:proofErr w:type="spellEnd"/>
+      <w:r>
+        <w:rPr>
+          <w:rFonts w:ascii="Times New Roman" w:hAnsi="Times New Roman" w:cs="Times New Roman"/>
+          <w:b/>
+          <w:bCs/>
+          <w:color w:val="auto"/>
+          <w:sz w:val="28"/>
+          <w:szCs w:val="28"/>
+          <w:u w:val="single"/>
+        </w:rPr>
+        <w:t>.</w:t>
+      </w:r>
+    </w:p>
+    <w:p>
+      <w:r>
+        <w:t xml:space="preserve">Ta </w:t>
+      </w:r>
+      <w:proofErr w:type="spellStart"/>
+      <w:r>
+        <w:t>có</w:t>
+      </w:r>
+      <w:proofErr w:type="spellEnd"/>
+      <w:r>
+        <w:t xml:space="preserve"> </w:t>
+      </w:r>
+      <w:proofErr w:type="spellStart"/>
+      <w:r>
+        <w:t>sử</w:t>
+      </w:r>
+      <w:proofErr w:type="spellEnd"/>
+      <w:r>
+        <w:t xml:space="preserve"> </w:t>
+      </w:r>
+      <w:proofErr w:type="spellStart"/>
+      <w:r>
+        <w:t>dụng</w:t>
+      </w:r>
+      <w:proofErr w:type="spellEnd"/>
+      <w:r>
+        <w:t xml:space="preserve"> password </w:t>
+      </w:r>
+      <w:proofErr w:type="spellStart"/>
+      <w:r>
+        <w:t>cho</w:t>
+      </w:r>
+      <w:proofErr w:type="spellEnd"/>
+      <w:r>
+        <w:t xml:space="preserve"> </w:t>
+      </w:r>
+      <w:proofErr w:type="spellStart"/>
+      <w:r>
+        <w:t>từng</w:t>
+      </w:r>
+      <w:proofErr w:type="spellEnd"/>
+      <w:r>
+        <w:t xml:space="preserve"> </w:t>
+      </w:r>
+      <w:proofErr w:type="spellStart"/>
+      <w:r>
+        <w:t>tập</w:t>
+      </w:r>
+      <w:proofErr w:type="spellEnd"/>
+      <w:r>
+        <w:t xml:space="preserve"> tin </w:t>
+      </w:r>
+      <w:proofErr w:type="spellStart"/>
+      <w:r>
+        <w:t>riêng</w:t>
+      </w:r>
+      <w:proofErr w:type="spellEnd"/>
+      <w:r>
+        <w:t xml:space="preserve"> </w:t>
+      </w:r>
+      <w:proofErr w:type="spellStart"/>
+      <w:r>
+        <w:t>biệt</w:t>
+      </w:r>
+      <w:proofErr w:type="spellEnd"/>
+      <w:r>
+        <w:t xml:space="preserve"> do </w:t>
+      </w:r>
+      <w:proofErr w:type="spellStart"/>
+      <w:r>
+        <w:t>đó</w:t>
+      </w:r>
+      <w:proofErr w:type="spellEnd"/>
+      <w:r>
+        <w:t>:</w:t>
+      </w:r>
+    </w:p>
+    <w:p>
+      <w:pPr>
+        <w:ind w:firstLine="469"/>
+      </w:pPr>
+      <w:r>
+        <w:t xml:space="preserve">+ Key </w:t>
+      </w:r>
+      <w:proofErr w:type="spellStart"/>
+      <w:r>
+        <w:t>mã</w:t>
+      </w:r>
+      <w:proofErr w:type="spellEnd"/>
+      <w:r>
+        <w:t xml:space="preserve"> </w:t>
+      </w:r>
+      <w:proofErr w:type="spellStart"/>
+      <w:r>
+        <w:t>hóa</w:t>
+      </w:r>
+      <w:proofErr w:type="spellEnd"/>
+      <w:r>
+        <w:t xml:space="preserve"> </w:t>
+      </w:r>
+      <w:proofErr w:type="spellStart"/>
+      <w:r>
+        <w:t>tập</w:t>
+      </w:r>
+      <w:proofErr w:type="spellEnd"/>
+      <w:r>
+        <w:t xml:space="preserve"> tin </w:t>
+      </w:r>
+      <w:proofErr w:type="spellStart"/>
+      <w:r>
+        <w:t>sẽ</w:t>
+      </w:r>
+      <w:proofErr w:type="spellEnd"/>
+      <w:r>
+        <w:t xml:space="preserve"> </w:t>
+      </w:r>
+      <w:proofErr w:type="spellStart"/>
+      <w:r>
+        <w:t>lấy</w:t>
+      </w:r>
+      <w:proofErr w:type="spellEnd"/>
+      <w:r>
+        <w:t xml:space="preserve"> </w:t>
+      </w:r>
+      <w:proofErr w:type="spellStart"/>
+      <w:r>
+        <w:t>theo</w:t>
+      </w:r>
+      <w:proofErr w:type="spellEnd"/>
+      <w:r>
+        <w:t xml:space="preserve"> password </w:t>
+      </w:r>
+      <w:proofErr w:type="spellStart"/>
+      <w:r>
+        <w:t>đặt</w:t>
+      </w:r>
+      <w:proofErr w:type="spellEnd"/>
+      <w:r>
+        <w:t xml:space="preserve"> </w:t>
+      </w:r>
+      <w:proofErr w:type="spellStart"/>
+      <w:r>
+        <w:t>cho</w:t>
+      </w:r>
+      <w:proofErr w:type="spellEnd"/>
+      <w:r>
+        <w:t xml:space="preserve"> </w:t>
+      </w:r>
+      <w:proofErr w:type="spellStart"/>
+      <w:r>
+        <w:t>tập</w:t>
+      </w:r>
+      <w:proofErr w:type="spellEnd"/>
+      <w:r>
+        <w:t xml:space="preserve"> tin.</w:t>
+      </w:r>
+    </w:p>
+    <w:p>
+      <w:pPr>
+        <w:ind w:firstLine="469"/>
+      </w:pPr>
+      <w:r>
+        <w:t xml:space="preserve">+ Khi </w:t>
+      </w:r>
+      <w:proofErr w:type="spellStart"/>
+      <w:r>
+        <w:t>tiến</w:t>
+      </w:r>
+      <w:proofErr w:type="spellEnd"/>
+      <w:r>
+        <w:t xml:space="preserve"> </w:t>
+      </w:r>
+      <w:proofErr w:type="spellStart"/>
+      <w:r>
+        <w:t>hành</w:t>
+      </w:r>
+      <w:proofErr w:type="spellEnd"/>
+      <w:r>
+        <w:t xml:space="preserve"> </w:t>
+      </w:r>
+      <w:proofErr w:type="spellStart"/>
+      <w:r>
+        <w:t>mã</w:t>
+      </w:r>
+      <w:proofErr w:type="spellEnd"/>
+      <w:r>
+        <w:t xml:space="preserve"> </w:t>
+      </w:r>
+      <w:proofErr w:type="spellStart"/>
+      <w:r>
+        <w:t>hóa</w:t>
+      </w:r>
+      <w:proofErr w:type="spellEnd"/>
+      <w:r>
+        <w:t xml:space="preserve">, </w:t>
+      </w:r>
+      <w:proofErr w:type="spellStart"/>
+      <w:r>
+        <w:t>sẽ</w:t>
+      </w:r>
+      <w:proofErr w:type="spellEnd"/>
+      <w:r>
+        <w:t xml:space="preserve"> </w:t>
+      </w:r>
+      <w:proofErr w:type="spellStart"/>
+      <w:r>
+        <w:t>bắt</w:t>
+      </w:r>
+      <w:proofErr w:type="spellEnd"/>
+      <w:r>
+        <w:t xml:space="preserve"> </w:t>
+      </w:r>
+      <w:proofErr w:type="spellStart"/>
+      <w:r>
+        <w:t>người</w:t>
+      </w:r>
+      <w:proofErr w:type="spellEnd"/>
+      <w:r>
+        <w:t xml:space="preserve"> </w:t>
+      </w:r>
+      <w:proofErr w:type="spellStart"/>
+      <w:r>
+        <w:t>dùng</w:t>
+      </w:r>
+      <w:proofErr w:type="spellEnd"/>
+      <w:r>
+        <w:t xml:space="preserve"> </w:t>
+      </w:r>
+      <w:proofErr w:type="spellStart"/>
+      <w:r>
+        <w:t>nhập</w:t>
+      </w:r>
+      <w:proofErr w:type="spellEnd"/>
+      <w:r>
+        <w:t xml:space="preserve"> </w:t>
+      </w:r>
+      <w:proofErr w:type="spellStart"/>
+      <w:r>
+        <w:t>vào</w:t>
+      </w:r>
+      <w:proofErr w:type="spellEnd"/>
+      <w:r>
+        <w:t xml:space="preserve"> </w:t>
+      </w:r>
+      <w:proofErr w:type="spellStart"/>
+      <w:r>
+        <w:t>mật</w:t>
+      </w:r>
+      <w:proofErr w:type="spellEnd"/>
+      <w:r>
+        <w:t xml:space="preserve"> </w:t>
+      </w:r>
+      <w:proofErr w:type="spellStart"/>
+      <w:r>
+        <w:t>khẩu</w:t>
+      </w:r>
+      <w:proofErr w:type="spellEnd"/>
+      <w:r>
+        <w:t xml:space="preserve"> </w:t>
+      </w:r>
+      <w:proofErr w:type="spellStart"/>
+      <w:r>
+        <w:t>và</w:t>
+      </w:r>
+      <w:proofErr w:type="spellEnd"/>
+      <w:r>
+        <w:t xml:space="preserve"> hash </w:t>
+      </w:r>
+      <w:proofErr w:type="spellStart"/>
+      <w:r>
+        <w:t>ra</w:t>
+      </w:r>
+      <w:proofErr w:type="spellEnd"/>
+      <w:r>
+        <w:t xml:space="preserve"> </w:t>
+      </w:r>
+      <w:proofErr w:type="spellStart"/>
+      <w:r>
+        <w:t>để</w:t>
+      </w:r>
+      <w:proofErr w:type="spellEnd"/>
+      <w:r>
+        <w:t xml:space="preserve"> so </w:t>
+      </w:r>
+      <w:proofErr w:type="spellStart"/>
+      <w:r>
+        <w:t>sánh</w:t>
+      </w:r>
+      <w:proofErr w:type="spellEnd"/>
+      <w:r>
+        <w:t xml:space="preserve"> </w:t>
+      </w:r>
+      <w:proofErr w:type="spellStart"/>
+      <w:r>
+        <w:t>với</w:t>
+      </w:r>
+      <w:proofErr w:type="spellEnd"/>
+      <w:r>
+        <w:t xml:space="preserve"> password </w:t>
+      </w:r>
+      <w:proofErr w:type="spellStart"/>
+      <w:r>
+        <w:t>của</w:t>
+      </w:r>
+      <w:proofErr w:type="spellEnd"/>
+      <w:r>
+        <w:t xml:space="preserve"> </w:t>
+      </w:r>
+      <w:proofErr w:type="spellStart"/>
+      <w:r>
+        <w:t>tập</w:t>
+      </w:r>
+      <w:proofErr w:type="spellEnd"/>
+      <w:r>
+        <w:t xml:space="preserve"> tin =&gt; </w:t>
+      </w:r>
+      <w:proofErr w:type="spellStart"/>
+      <w:r>
+        <w:rPr>
+          <w:b/>
+          <w:bCs/>
+        </w:rPr>
+        <w:t>không</w:t>
+      </w:r>
+      <w:proofErr w:type="spellEnd"/>
+      <w:r>
+        <w:rPr>
+          <w:b/>
+          <w:bCs/>
+        </w:rPr>
+        <w:t xml:space="preserve"> </w:t>
+      </w:r>
+      <w:proofErr w:type="spellStart"/>
+      <w:r>
+        <w:rPr>
+          <w:b/>
+          <w:bCs/>
+        </w:rPr>
+        <w:t>cần</w:t>
+      </w:r>
+      <w:proofErr w:type="spellEnd"/>
+      <w:r>
+        <w:rPr>
+          <w:b/>
+          <w:bCs/>
+        </w:rPr>
+        <w:t xml:space="preserve"> </w:t>
+      </w:r>
+      <w:proofErr w:type="spellStart"/>
+      <w:r>
+        <w:rPr>
+          <w:b/>
+          <w:bCs/>
+        </w:rPr>
+        <w:t>lưu</w:t>
+      </w:r>
+      <w:proofErr w:type="spellEnd"/>
+      <w:r>
+        <w:rPr>
+          <w:b/>
+          <w:bCs/>
+        </w:rPr>
+        <w:t xml:space="preserve"> </w:t>
+      </w:r>
+      <w:proofErr w:type="spellStart"/>
+      <w:r>
+        <w:rPr>
+          <w:b/>
+          <w:bCs/>
+        </w:rPr>
+        <w:t>mật</w:t>
+      </w:r>
+      <w:proofErr w:type="spellEnd"/>
+      <w:r>
+        <w:rPr>
+          <w:b/>
+          <w:bCs/>
+        </w:rPr>
+        <w:t xml:space="preserve"> </w:t>
+      </w:r>
+      <w:proofErr w:type="spellStart"/>
+      <w:r>
+        <w:rPr>
+          <w:b/>
+          <w:bCs/>
+        </w:rPr>
+        <w:t>khẩu</w:t>
+      </w:r>
+      <w:proofErr w:type="spellEnd"/>
+      <w:r>
+        <w:rPr>
+          <w:b/>
+          <w:bCs/>
+        </w:rPr>
+        <w:t>.</w:t>
+      </w:r>
+    </w:p>
+    <w:p>
+      <w:pPr>
+        <w:ind w:firstLine="469"/>
+        <w:rPr>
+          <w:b/>
+          <w:bCs/>
+        </w:rPr>
+      </w:pPr>
+      <w:r>
+        <w:t xml:space="preserve">+ </w:t>
+      </w:r>
+      <w:proofErr w:type="spellStart"/>
+      <w:r>
+        <w:t>Với</w:t>
+      </w:r>
+      <w:proofErr w:type="spellEnd"/>
+      <w:r>
+        <w:t xml:space="preserve"> </w:t>
+      </w:r>
+      <w:proofErr w:type="spellStart"/>
+      <w:r>
+        <w:t>cùng</w:t>
+      </w:r>
+      <w:proofErr w:type="spellEnd"/>
+      <w:r>
+        <w:t xml:space="preserve"> 1 </w:t>
+      </w:r>
+      <w:proofErr w:type="spellStart"/>
+      <w:r>
+        <w:t>nội</w:t>
+      </w:r>
+      <w:proofErr w:type="spellEnd"/>
+      <w:r>
+        <w:t xml:space="preserve"> dung </w:t>
+      </w:r>
+      <w:proofErr w:type="spellStart"/>
+      <w:r>
+        <w:t>và</w:t>
+      </w:r>
+      <w:proofErr w:type="spellEnd"/>
+      <w:r>
+        <w:t xml:space="preserve"> </w:t>
+      </w:r>
+      <w:proofErr w:type="spellStart"/>
+      <w:r>
+        <w:t>mật</w:t>
+      </w:r>
+      <w:proofErr w:type="spellEnd"/>
+      <w:r>
+        <w:t xml:space="preserve"> </w:t>
+      </w:r>
+      <w:proofErr w:type="spellStart"/>
+      <w:r>
+        <w:t>khẩu</w:t>
+      </w:r>
+      <w:proofErr w:type="spellEnd"/>
+      <w:r>
+        <w:t xml:space="preserve">, </w:t>
+      </w:r>
+      <w:proofErr w:type="spellStart"/>
+      <w:r>
+        <w:t>mỗi</w:t>
+      </w:r>
+      <w:proofErr w:type="spellEnd"/>
+      <w:r>
+        <w:t xml:space="preserve"> </w:t>
+      </w:r>
+      <w:proofErr w:type="spellStart"/>
+      <w:r>
+        <w:t>lần</w:t>
+      </w:r>
+      <w:proofErr w:type="spellEnd"/>
+      <w:r>
+        <w:t xml:space="preserve"> </w:t>
+      </w:r>
+      <w:proofErr w:type="spellStart"/>
+      <w:r>
+        <w:t>mã</w:t>
+      </w:r>
+      <w:proofErr w:type="spellEnd"/>
+      <w:r>
+        <w:t xml:space="preserve"> </w:t>
+      </w:r>
+      <w:proofErr w:type="spellStart"/>
+      <w:r>
+        <w:t>hóa</w:t>
+      </w:r>
+      <w:proofErr w:type="spellEnd"/>
+      <w:r>
+        <w:t xml:space="preserve"> </w:t>
+      </w:r>
+      <w:proofErr w:type="spellStart"/>
+      <w:r>
+        <w:t>sẽ</w:t>
+      </w:r>
+      <w:proofErr w:type="spellEnd"/>
+      <w:r>
+        <w:t xml:space="preserve"> </w:t>
+      </w:r>
+      <w:proofErr w:type="spellStart"/>
+      <w:r>
+        <w:t>cho</w:t>
+      </w:r>
+      <w:proofErr w:type="spellEnd"/>
+      <w:r>
+        <w:t xml:space="preserve"> </w:t>
+      </w:r>
+      <w:proofErr w:type="spellStart"/>
+      <w:r>
+        <w:t>ra</w:t>
+      </w:r>
+      <w:proofErr w:type="spellEnd"/>
+      <w:r>
+        <w:t xml:space="preserve"> 1 </w:t>
+      </w:r>
+      <w:proofErr w:type="spellStart"/>
+      <w:r>
+        <w:t>bản</w:t>
+      </w:r>
+      <w:proofErr w:type="spellEnd"/>
+      <w:r>
+        <w:t xml:space="preserve"> </w:t>
+      </w:r>
+      <w:proofErr w:type="spellStart"/>
+      <w:r>
+        <w:t>mã</w:t>
+      </w:r>
+      <w:proofErr w:type="spellEnd"/>
+      <w:r>
+        <w:t xml:space="preserve"> </w:t>
+      </w:r>
+      <w:proofErr w:type="spellStart"/>
+      <w:r>
+        <w:t>có</w:t>
+      </w:r>
+      <w:proofErr w:type="spellEnd"/>
+      <w:r>
+        <w:t xml:space="preserve"> </w:t>
+      </w:r>
+      <w:proofErr w:type="spellStart"/>
+      <w:r>
+        <w:t>nội</w:t>
+      </w:r>
+      <w:proofErr w:type="spellEnd"/>
+      <w:r>
+        <w:t xml:space="preserve"> dung </w:t>
+      </w:r>
+      <w:proofErr w:type="spellStart"/>
+      <w:r>
+        <w:t>và</w:t>
+      </w:r>
+      <w:proofErr w:type="spellEnd"/>
+      <w:r>
+        <w:t xml:space="preserve"> </w:t>
+      </w:r>
+      <w:proofErr w:type="spellStart"/>
+      <w:r>
+        <w:t>chiều</w:t>
+      </w:r>
+      <w:proofErr w:type="spellEnd"/>
+      <w:r>
+        <w:t xml:space="preserve"> </w:t>
+      </w:r>
+      <w:proofErr w:type="spellStart"/>
+      <w:r>
+        <w:t>dài</w:t>
+      </w:r>
+      <w:proofErr w:type="spellEnd"/>
+      <w:r>
+        <w:t xml:space="preserve"> </w:t>
+      </w:r>
+      <w:proofErr w:type="spellStart"/>
+      <w:r>
+        <w:t>khác</w:t>
+      </w:r>
+      <w:proofErr w:type="spellEnd"/>
+      <w:r>
+        <w:t xml:space="preserve"> </w:t>
+      </w:r>
+      <w:proofErr w:type="spellStart"/>
+      <w:r>
+        <w:t>nhau</w:t>
+      </w:r>
+      <w:proofErr w:type="spellEnd"/>
+      <w:r>
+        <w:t xml:space="preserve"> =&gt; </w:t>
+      </w:r>
+      <w:proofErr w:type="spellStart"/>
+      <w:r>
+        <w:rPr>
+          <w:b/>
+          <w:bCs/>
+        </w:rPr>
+        <w:t>có</w:t>
+      </w:r>
+      <w:proofErr w:type="spellEnd"/>
+      <w:r>
+        <w:rPr>
+          <w:b/>
+          <w:bCs/>
+        </w:rPr>
+        <w:t xml:space="preserve"> </w:t>
+      </w:r>
+      <w:proofErr w:type="spellStart"/>
+      <w:r>
+        <w:rPr>
+          <w:b/>
+          <w:bCs/>
+        </w:rPr>
+        <w:t>thể</w:t>
+      </w:r>
+      <w:proofErr w:type="spellEnd"/>
+      <w:r>
+        <w:rPr>
+          <w:b/>
+          <w:bCs/>
+        </w:rPr>
+        <w:t xml:space="preserve"> </w:t>
+      </w:r>
+      <w:proofErr w:type="spellStart"/>
+      <w:r>
+        <w:rPr>
+          <w:b/>
+          <w:bCs/>
+        </w:rPr>
+        <w:t>đáp</w:t>
+      </w:r>
+      <w:proofErr w:type="spellEnd"/>
+      <w:r>
+        <w:rPr>
+          <w:b/>
+          <w:bCs/>
+        </w:rPr>
+        <w:t xml:space="preserve"> </w:t>
+      </w:r>
+      <w:proofErr w:type="spellStart"/>
+      <w:r>
+        <w:rPr>
+          <w:b/>
+          <w:bCs/>
+        </w:rPr>
+        <w:t>ứng</w:t>
+      </w:r>
+      <w:proofErr w:type="spellEnd"/>
+      <w:r>
+        <w:rPr>
+          <w:b/>
+          <w:bCs/>
+        </w:rPr>
+        <w:t xml:space="preserve"> </w:t>
+      </w:r>
+      <w:proofErr w:type="spellStart"/>
+      <w:r>
+        <w:rPr>
+          <w:b/>
+          <w:bCs/>
+        </w:rPr>
+        <w:t>được</w:t>
+      </w:r>
+      <w:proofErr w:type="spellEnd"/>
+      <w:r>
+        <w:rPr>
+          <w:b/>
+          <w:bCs/>
+        </w:rPr>
+        <w:t>.</w:t>
+      </w:r>
+    </w:p>
+    <w:p>
+      <w:pPr>
+        <w:pStyle w:val="Heading3"/>
+        <w:numPr>
+          <w:ilvl w:val="0"/>
+          <w:numId w:val="7"/>
+        </w:numPr>
+        <w:spacing w:line="360" w:lineRule="auto"/>
+        <w:rPr>
+          <w:rFonts w:ascii="Times New Roman" w:hAnsi="Times New Roman" w:cs="Times New Roman"/>
+          <w:b/>
+          <w:bCs/>
+          <w:color w:val="auto"/>
+          <w:sz w:val="28"/>
+          <w:szCs w:val="28"/>
+          <w:u w:val="single"/>
+        </w:rPr>
+      </w:pPr>
+      <w:proofErr w:type="spellStart"/>
+      <w:r>
+        <w:rPr>
+          <w:rFonts w:ascii="Times New Roman" w:hAnsi="Times New Roman" w:cs="Times New Roman"/>
+          <w:b/>
+          <w:bCs/>
+          <w:color w:val="auto"/>
+          <w:sz w:val="28"/>
+          <w:szCs w:val="28"/>
+          <w:u w:val="single"/>
+        </w:rPr>
+        <w:t>Tổ</w:t>
+      </w:r>
+      <w:proofErr w:type="spellEnd"/>
+      <w:r>
+        <w:rPr>
+          <w:rFonts w:ascii="Times New Roman" w:hAnsi="Times New Roman" w:cs="Times New Roman"/>
+          <w:b/>
+          <w:bCs/>
+          <w:color w:val="auto"/>
+          <w:sz w:val="28"/>
+          <w:szCs w:val="28"/>
+          <w:u w:val="single"/>
+        </w:rPr>
+        <w:t xml:space="preserve"> </w:t>
+      </w:r>
+      <w:proofErr w:type="spellStart"/>
+      <w:r>
+        <w:rPr>
+          <w:rFonts w:ascii="Times New Roman" w:hAnsi="Times New Roman" w:cs="Times New Roman"/>
+          <w:b/>
+          <w:bCs/>
+          <w:color w:val="auto"/>
+          <w:sz w:val="28"/>
+          <w:szCs w:val="28"/>
+          <w:u w:val="single"/>
+        </w:rPr>
+        <w:t>chức</w:t>
+      </w:r>
+      <w:proofErr w:type="spellEnd"/>
+      <w:r>
+        <w:rPr>
+          <w:rFonts w:ascii="Times New Roman" w:hAnsi="Times New Roman" w:cs="Times New Roman"/>
+          <w:b/>
+          <w:bCs/>
+          <w:color w:val="auto"/>
+          <w:sz w:val="28"/>
+          <w:szCs w:val="28"/>
+          <w:u w:val="single"/>
+        </w:rPr>
+        <w:t xml:space="preserve"> </w:t>
+      </w:r>
+      <w:proofErr w:type="spellStart"/>
+      <w:r>
+        <w:rPr>
+          <w:rFonts w:ascii="Times New Roman" w:hAnsi="Times New Roman" w:cs="Times New Roman"/>
+          <w:b/>
+          <w:bCs/>
+          <w:color w:val="auto"/>
+          <w:sz w:val="28"/>
+          <w:szCs w:val="28"/>
+          <w:u w:val="single"/>
+        </w:rPr>
+        <w:t>nhiều</w:t>
+      </w:r>
+      <w:proofErr w:type="spellEnd"/>
+      <w:r>
+        <w:rPr>
+          <w:rFonts w:ascii="Times New Roman" w:hAnsi="Times New Roman" w:cs="Times New Roman"/>
+          <w:b/>
+          <w:bCs/>
+          <w:color w:val="auto"/>
+          <w:sz w:val="28"/>
+          <w:szCs w:val="28"/>
+          <w:u w:val="single"/>
+        </w:rPr>
+        <w:t xml:space="preserve"> file</w:t>
+      </w:r>
+      <w:r>
+        <w:rPr>
+          <w:rFonts w:ascii="Times New Roman" w:hAnsi="Times New Roman" w:cs="Times New Roman"/>
+          <w:b/>
+          <w:bCs/>
+          <w:color w:val="auto"/>
+          <w:sz w:val="28"/>
+          <w:szCs w:val="28"/>
+          <w:u w:val="single"/>
+        </w:rPr>
+        <w:t xml:space="preserve"> </w:t>
+      </w:r>
+      <w:proofErr w:type="spellStart"/>
+      <w:r>
+        <w:rPr>
+          <w:rFonts w:ascii="Times New Roman" w:hAnsi="Times New Roman" w:cs="Times New Roman"/>
+          <w:b/>
+          <w:bCs/>
+          <w:color w:val="auto"/>
+          <w:sz w:val="28"/>
+          <w:szCs w:val="28"/>
+          <w:u w:val="single"/>
+        </w:rPr>
+        <w:t>đa</w:t>
+      </w:r>
+      <w:proofErr w:type="spellEnd"/>
+      <w:r>
+        <w:rPr>
+          <w:rFonts w:ascii="Times New Roman" w:hAnsi="Times New Roman" w:cs="Times New Roman"/>
+          <w:b/>
+          <w:bCs/>
+          <w:color w:val="auto"/>
+          <w:sz w:val="28"/>
+          <w:szCs w:val="28"/>
+          <w:u w:val="single"/>
+        </w:rPr>
+        <w:t xml:space="preserve"> </w:t>
+      </w:r>
+      <w:proofErr w:type="spellStart"/>
+      <w:r>
+        <w:rPr>
+          <w:rFonts w:ascii="Times New Roman" w:hAnsi="Times New Roman" w:cs="Times New Roman"/>
+          <w:b/>
+          <w:bCs/>
+          <w:color w:val="auto"/>
+          <w:sz w:val="28"/>
+          <w:szCs w:val="28"/>
+          <w:u w:val="single"/>
+        </w:rPr>
+        <w:t>dạng</w:t>
+      </w:r>
+      <w:proofErr w:type="spellEnd"/>
+      <w:r>
+        <w:rPr>
+          <w:rFonts w:ascii="Times New Roman" w:hAnsi="Times New Roman" w:cs="Times New Roman"/>
+          <w:b/>
+          <w:bCs/>
+          <w:color w:val="auto"/>
+          <w:sz w:val="28"/>
+          <w:szCs w:val="28"/>
+          <w:u w:val="single"/>
+        </w:rPr>
+        <w:t xml:space="preserve"> </w:t>
+      </w:r>
+      <w:proofErr w:type="spellStart"/>
+      <w:r>
+        <w:rPr>
+          <w:rFonts w:ascii="Times New Roman" w:hAnsi="Times New Roman" w:cs="Times New Roman"/>
+          <w:b/>
+          <w:bCs/>
+          <w:color w:val="auto"/>
+          <w:sz w:val="28"/>
+          <w:szCs w:val="28"/>
+          <w:u w:val="single"/>
+        </w:rPr>
+        <w:t>trong</w:t>
+      </w:r>
+      <w:proofErr w:type="spellEnd"/>
+      <w:r>
+        <w:rPr>
+          <w:rFonts w:ascii="Times New Roman" w:hAnsi="Times New Roman" w:cs="Times New Roman"/>
+          <w:b/>
+          <w:bCs/>
+          <w:color w:val="auto"/>
+          <w:sz w:val="28"/>
+          <w:szCs w:val="28"/>
+          <w:u w:val="single"/>
+        </w:rPr>
+        <w:t xml:space="preserve"> </w:t>
+      </w:r>
+      <w:proofErr w:type="spellStart"/>
+      <w:r>
+        <w:rPr>
+          <w:rFonts w:ascii="Times New Roman" w:hAnsi="Times New Roman" w:cs="Times New Roman"/>
+          <w:b/>
+          <w:bCs/>
+          <w:color w:val="auto"/>
+          <w:sz w:val="28"/>
+          <w:szCs w:val="28"/>
+          <w:u w:val="single"/>
+        </w:rPr>
+        <w:t>MyFS.DRS</w:t>
+      </w:r>
+      <w:proofErr w:type="spellEnd"/>
+      <w:r>
+        <w:rPr>
+          <w:rFonts w:ascii="Times New Roman" w:hAnsi="Times New Roman" w:cs="Times New Roman"/>
+          <w:b/>
+          <w:bCs/>
+          <w:color w:val="auto"/>
+          <w:sz w:val="28"/>
+          <w:szCs w:val="28"/>
+          <w:u w:val="single"/>
+        </w:rPr>
+        <w:t>.</w:t>
+      </w:r>
+    </w:p>
+    <w:p>
+      <w:proofErr w:type="spellStart"/>
+      <w:r>
+        <w:t>MyFS.DRS</w:t>
+      </w:r>
+      <w:proofErr w:type="spellEnd"/>
+      <w:r>
+        <w:t xml:space="preserve"> </w:t>
+      </w:r>
+      <w:proofErr w:type="spellStart"/>
+      <w:r>
+        <w:t>có</w:t>
+      </w:r>
+      <w:proofErr w:type="spellEnd"/>
+      <w:r>
+        <w:t xml:space="preserve"> </w:t>
+      </w:r>
+      <w:proofErr w:type="spellStart"/>
+      <w:r>
+        <w:t>hỗ</w:t>
+      </w:r>
+      <w:proofErr w:type="spellEnd"/>
+      <w:r>
+        <w:t xml:space="preserve"> </w:t>
+      </w:r>
+      <w:proofErr w:type="spellStart"/>
+      <w:r>
+        <w:t>trợ</w:t>
+      </w:r>
+      <w:proofErr w:type="spellEnd"/>
+      <w:r>
+        <w:t xml:space="preserve"> </w:t>
+      </w:r>
+      <w:proofErr w:type="spellStart"/>
+      <w:r>
+        <w:t>nhiều</w:t>
+      </w:r>
+      <w:proofErr w:type="spellEnd"/>
+      <w:r>
+        <w:t xml:space="preserve"> file </w:t>
+      </w:r>
+      <w:proofErr w:type="spellStart"/>
+      <w:r>
+        <w:t>có</w:t>
+      </w:r>
+      <w:proofErr w:type="spellEnd"/>
+      <w:r>
+        <w:t xml:space="preserve"> </w:t>
+      </w:r>
+      <w:proofErr w:type="spellStart"/>
+      <w:r>
+        <w:t>đuôi</w:t>
+      </w:r>
+      <w:proofErr w:type="spellEnd"/>
+      <w:r>
+        <w:t xml:space="preserve"> </w:t>
+      </w:r>
+      <w:proofErr w:type="spellStart"/>
+      <w:r>
+        <w:t>mở</w:t>
+      </w:r>
+      <w:proofErr w:type="spellEnd"/>
+      <w:r>
+        <w:t xml:space="preserve"> </w:t>
+      </w:r>
+      <w:proofErr w:type="spellStart"/>
+      <w:r>
+        <w:t>rộng</w:t>
+      </w:r>
+      <w:proofErr w:type="spellEnd"/>
+      <w:r>
+        <w:t xml:space="preserve"> </w:t>
+      </w:r>
+      <w:proofErr w:type="spellStart"/>
+      <w:r>
+        <w:t>khác</w:t>
+      </w:r>
+      <w:proofErr w:type="spellEnd"/>
+      <w:r>
+        <w:t xml:space="preserve"> </w:t>
+      </w:r>
+      <w:proofErr w:type="spellStart"/>
+      <w:r>
+        <w:t>nhau</w:t>
+      </w:r>
+      <w:proofErr w:type="spellEnd"/>
+      <w:r>
+        <w:t>.</w:t>
+      </w:r>
+    </w:p>
+    <w:p>
+      <w:pPr>
+        <w:pStyle w:val="Heading3"/>
+        <w:numPr>
+          <w:ilvl w:val="0"/>
+          <w:numId w:val="7"/>
+        </w:numPr>
+        <w:spacing w:line="360" w:lineRule="auto"/>
+        <w:rPr>
+          <w:rFonts w:ascii="Times New Roman" w:hAnsi="Times New Roman" w:cs="Times New Roman"/>
+          <w:b/>
+          <w:bCs/>
+          <w:color w:val="auto"/>
+          <w:sz w:val="28"/>
+          <w:szCs w:val="28"/>
+          <w:u w:val="single"/>
+        </w:rPr>
+      </w:pPr>
+      <w:proofErr w:type="spellStart"/>
+      <w:r>
+        <w:rPr>
+          <w:rFonts w:ascii="Times New Roman" w:hAnsi="Times New Roman" w:cs="Times New Roman"/>
+          <w:b/>
+          <w:bCs/>
+          <w:color w:val="auto"/>
+          <w:sz w:val="28"/>
+          <w:szCs w:val="28"/>
+          <w:u w:val="single"/>
+        </w:rPr>
+        <w:t>Việc</w:t>
+      </w:r>
+      <w:proofErr w:type="spellEnd"/>
+      <w:r>
+        <w:rPr>
+          <w:rFonts w:ascii="Times New Roman" w:hAnsi="Times New Roman" w:cs="Times New Roman"/>
+          <w:b/>
+          <w:bCs/>
+          <w:color w:val="auto"/>
+          <w:sz w:val="28"/>
+          <w:szCs w:val="28"/>
+          <w:u w:val="single"/>
+        </w:rPr>
+        <w:t xml:space="preserve"> </w:t>
+      </w:r>
+      <w:proofErr w:type="spellStart"/>
+      <w:r>
+        <w:rPr>
+          <w:rFonts w:ascii="Times New Roman" w:hAnsi="Times New Roman" w:cs="Times New Roman"/>
+          <w:b/>
+          <w:bCs/>
+          <w:color w:val="auto"/>
+          <w:sz w:val="28"/>
+          <w:szCs w:val="28"/>
+          <w:u w:val="single"/>
+        </w:rPr>
+        <w:t>thiết</w:t>
+      </w:r>
+      <w:proofErr w:type="spellEnd"/>
+      <w:r>
+        <w:rPr>
+          <w:rFonts w:ascii="Times New Roman" w:hAnsi="Times New Roman" w:cs="Times New Roman"/>
+          <w:b/>
+          <w:bCs/>
+          <w:color w:val="auto"/>
+          <w:sz w:val="28"/>
+          <w:szCs w:val="28"/>
+          <w:u w:val="single"/>
+        </w:rPr>
+        <w:t xml:space="preserve"> </w:t>
+      </w:r>
+      <w:proofErr w:type="spellStart"/>
+      <w:r>
+        <w:rPr>
+          <w:rFonts w:ascii="Times New Roman" w:hAnsi="Times New Roman" w:cs="Times New Roman"/>
+          <w:b/>
+          <w:bCs/>
+          <w:color w:val="auto"/>
+          <w:sz w:val="28"/>
+          <w:szCs w:val="28"/>
+          <w:u w:val="single"/>
+        </w:rPr>
+        <w:t>kế</w:t>
+      </w:r>
+      <w:proofErr w:type="spellEnd"/>
+      <w:r>
+        <w:rPr>
+          <w:rFonts w:ascii="Times New Roman" w:hAnsi="Times New Roman" w:cs="Times New Roman"/>
+          <w:b/>
+          <w:bCs/>
+          <w:color w:val="auto"/>
+          <w:sz w:val="28"/>
+          <w:szCs w:val="28"/>
+          <w:u w:val="single"/>
+        </w:rPr>
+        <w:t xml:space="preserve"> </w:t>
+      </w:r>
+      <w:proofErr w:type="spellStart"/>
+      <w:r>
+        <w:rPr>
+          <w:rFonts w:ascii="Times New Roman" w:hAnsi="Times New Roman" w:cs="Times New Roman"/>
+          <w:b/>
+          <w:bCs/>
+          <w:color w:val="auto"/>
+          <w:sz w:val="28"/>
+          <w:szCs w:val="28"/>
+          <w:u w:val="single"/>
+        </w:rPr>
+        <w:t>hàm</w:t>
+      </w:r>
+      <w:proofErr w:type="spellEnd"/>
+      <w:r>
+        <w:rPr>
+          <w:rFonts w:ascii="Times New Roman" w:hAnsi="Times New Roman" w:cs="Times New Roman"/>
+          <w:b/>
+          <w:bCs/>
+          <w:color w:val="auto"/>
+          <w:sz w:val="28"/>
+          <w:szCs w:val="28"/>
+          <w:u w:val="single"/>
+        </w:rPr>
+        <w:t xml:space="preserve"> </w:t>
+      </w:r>
+      <w:proofErr w:type="spellStart"/>
+      <w:r>
+        <w:rPr>
+          <w:rFonts w:ascii="Times New Roman" w:hAnsi="Times New Roman" w:cs="Times New Roman"/>
+          <w:b/>
+          <w:bCs/>
+          <w:color w:val="auto"/>
+          <w:sz w:val="28"/>
+          <w:szCs w:val="28"/>
+          <w:u w:val="single"/>
+        </w:rPr>
+        <w:t>readSector</w:t>
+      </w:r>
+      <w:proofErr w:type="spellEnd"/>
+      <w:r>
+        <w:rPr>
+          <w:rFonts w:ascii="Times New Roman" w:hAnsi="Times New Roman" w:cs="Times New Roman"/>
+          <w:b/>
+          <w:bCs/>
+          <w:color w:val="auto"/>
+          <w:sz w:val="28"/>
+          <w:szCs w:val="28"/>
+          <w:u w:val="single"/>
+        </w:rPr>
+        <w:t xml:space="preserve"> </w:t>
+      </w:r>
+      <w:proofErr w:type="spellStart"/>
+      <w:r>
+        <w:rPr>
+          <w:rFonts w:ascii="Times New Roman" w:hAnsi="Times New Roman" w:cs="Times New Roman"/>
+          <w:b/>
+          <w:bCs/>
+          <w:color w:val="auto"/>
+          <w:sz w:val="28"/>
+          <w:szCs w:val="28"/>
+          <w:u w:val="single"/>
+        </w:rPr>
+        <w:t>và</w:t>
+      </w:r>
+      <w:proofErr w:type="spellEnd"/>
+      <w:r>
+        <w:rPr>
+          <w:rFonts w:ascii="Times New Roman" w:hAnsi="Times New Roman" w:cs="Times New Roman"/>
+          <w:b/>
+          <w:bCs/>
+          <w:color w:val="auto"/>
+          <w:sz w:val="28"/>
+          <w:szCs w:val="28"/>
+          <w:u w:val="single"/>
+        </w:rPr>
+        <w:t xml:space="preserve"> </w:t>
+      </w:r>
+      <w:proofErr w:type="spellStart"/>
+      <w:r>
+        <w:rPr>
+          <w:rFonts w:ascii="Times New Roman" w:hAnsi="Times New Roman" w:cs="Times New Roman"/>
+          <w:b/>
+          <w:bCs/>
+          <w:color w:val="auto"/>
+          <w:sz w:val="28"/>
+          <w:szCs w:val="28"/>
+          <w:u w:val="single"/>
+        </w:rPr>
+        <w:t>writeSector</w:t>
+      </w:r>
+      <w:proofErr w:type="spellEnd"/>
+      <w:r>
+        <w:rPr>
+          <w:rFonts w:ascii="Times New Roman" w:hAnsi="Times New Roman" w:cs="Times New Roman"/>
+          <w:b/>
+          <w:bCs/>
+          <w:color w:val="auto"/>
+          <w:sz w:val="28"/>
+          <w:szCs w:val="28"/>
+          <w:u w:val="single"/>
+        </w:rPr>
+        <w:t>.</w:t>
+      </w:r>
+    </w:p>
+    <w:p>
+      <w:r>
+        <w:t xml:space="preserve">Ta </w:t>
+      </w:r>
+      <w:proofErr w:type="spellStart"/>
+      <w:r>
+        <w:t>thiết</w:t>
+      </w:r>
+      <w:proofErr w:type="spellEnd"/>
+      <w:r>
+        <w:t xml:space="preserve"> </w:t>
+      </w:r>
+      <w:proofErr w:type="spellStart"/>
+      <w:r>
+        <w:t>kế</w:t>
+      </w:r>
+      <w:proofErr w:type="spellEnd"/>
+      <w:r>
+        <w:t xml:space="preserve"> 1 sector </w:t>
+      </w:r>
+      <w:r>
+        <w:rPr>
+          <w:b/>
+          <w:bCs/>
+        </w:rPr>
+        <w:t>512</w:t>
+      </w:r>
+      <w:proofErr w:type="gramStart"/>
+      <w:r>
+        <w:rPr>
+          <w:b/>
+          <w:bCs/>
+        </w:rPr>
+        <w:t>byte :</w:t>
+      </w:r>
+      <w:proofErr w:type="gramEnd"/>
+    </w:p>
+    <w:p>
+      <w:pPr>
+        <w:ind w:firstLine="720"/>
+      </w:pPr>
+      <w:r>
+        <w:t xml:space="preserve">+ </w:t>
+      </w:r>
+      <w:r>
+        <w:rPr>
+          <w:b/>
+          <w:bCs/>
+        </w:rPr>
+        <w:t xml:space="preserve">char* </w:t>
+      </w:r>
+      <w:proofErr w:type="spellStart"/>
+      <w:proofErr w:type="gramStart"/>
+      <w:r>
+        <w:rPr>
+          <w:b/>
+          <w:bCs/>
+        </w:rPr>
+        <w:t>readSector</w:t>
+      </w:r>
+      <w:proofErr w:type="spellEnd"/>
+      <w:r>
+        <w:rPr>
+          <w:b/>
+          <w:bCs/>
+        </w:rPr>
+        <w:t>(</w:t>
+      </w:r>
+      <w:proofErr w:type="spellStart"/>
+      <w:proofErr w:type="gramEnd"/>
+      <w:r>
+        <w:rPr>
+          <w:b/>
+          <w:bCs/>
+        </w:rPr>
+        <w:t>fstream&amp;file</w:t>
+      </w:r>
+      <w:proofErr w:type="spellEnd"/>
+      <w:r>
+        <w:rPr>
+          <w:b/>
+          <w:bCs/>
+        </w:rPr>
+        <w:t>, int pos)</w:t>
+      </w:r>
+      <w:r>
+        <w:rPr>
+          <w:b/>
+          <w:bCs/>
+        </w:rPr>
+        <w:t>:</w:t>
+      </w:r>
+      <w:r>
+        <w:t xml:space="preserve"> </w:t>
+      </w:r>
+      <w:proofErr w:type="spellStart"/>
+      <w:r>
+        <w:t>sẽ</w:t>
+      </w:r>
+      <w:proofErr w:type="spellEnd"/>
+      <w:r>
+        <w:t xml:space="preserve"> </w:t>
+      </w:r>
+      <w:proofErr w:type="spellStart"/>
+      <w:r>
+        <w:t>đến</w:t>
+      </w:r>
+      <w:proofErr w:type="spellEnd"/>
+      <w:r>
+        <w:t xml:space="preserve"> </w:t>
+      </w:r>
+      <w:proofErr w:type="spellStart"/>
+      <w:r>
+        <w:t>vị</w:t>
+      </w:r>
+      <w:proofErr w:type="spellEnd"/>
+      <w:r>
+        <w:t xml:space="preserve"> </w:t>
+      </w:r>
+      <w:proofErr w:type="spellStart"/>
+      <w:r>
+        <w:t>trí</w:t>
+      </w:r>
+      <w:proofErr w:type="spellEnd"/>
+      <w:r>
+        <w:t xml:space="preserve"> </w:t>
+      </w:r>
+      <w:r>
+        <w:rPr>
+          <w:b/>
+          <w:bCs/>
+        </w:rPr>
+        <w:t>pos</w:t>
+      </w:r>
+      <w:r>
+        <w:t xml:space="preserve">, </w:t>
+      </w:r>
+      <w:proofErr w:type="spellStart"/>
+      <w:r>
+        <w:t>sau</w:t>
+      </w:r>
+      <w:proofErr w:type="spellEnd"/>
+      <w:r>
+        <w:t xml:space="preserve"> </w:t>
+      </w:r>
+      <w:proofErr w:type="spellStart"/>
+      <w:r>
+        <w:t>đó</w:t>
+      </w:r>
+      <w:proofErr w:type="spellEnd"/>
+      <w:r>
+        <w:t xml:space="preserve"> </w:t>
+      </w:r>
+      <w:proofErr w:type="spellStart"/>
+      <w:r>
+        <w:t>đọc</w:t>
+      </w:r>
+      <w:proofErr w:type="spellEnd"/>
+      <w:r>
+        <w:t xml:space="preserve"> </w:t>
+      </w:r>
+      <w:proofErr w:type="spellStart"/>
+      <w:r>
+        <w:t>và</w:t>
+      </w:r>
+      <w:proofErr w:type="spellEnd"/>
+      <w:r>
+        <w:t xml:space="preserve"> </w:t>
+      </w:r>
+      <w:proofErr w:type="spellStart"/>
+      <w:r>
+        <w:t>trả</w:t>
+      </w:r>
+      <w:proofErr w:type="spellEnd"/>
+      <w:r>
+        <w:t xml:space="preserve"> </w:t>
+      </w:r>
+      <w:proofErr w:type="spellStart"/>
+      <w:r>
+        <w:t>về</w:t>
+      </w:r>
+      <w:proofErr w:type="spellEnd"/>
+      <w:r>
+        <w:t xml:space="preserve"> </w:t>
+      </w:r>
+      <w:r>
+        <w:rPr>
+          <w:b/>
+          <w:bCs/>
+        </w:rPr>
+        <w:t>512byte</w:t>
+      </w:r>
+      <w:r>
+        <w:t>.</w:t>
+      </w:r>
+    </w:p>
+    <w:p>
+      <w:pPr>
+        <w:ind w:firstLine="720"/>
+      </w:pPr>
+      <w:r>
+        <w:t xml:space="preserve">+ </w:t>
+      </w:r>
+      <w:r>
+        <w:rPr>
+          <w:b/>
+          <w:bCs/>
+        </w:rPr>
+        <w:t xml:space="preserve">void </w:t>
+      </w:r>
+      <w:proofErr w:type="spellStart"/>
+      <w:proofErr w:type="gramStart"/>
+      <w:r>
+        <w:rPr>
+          <w:b/>
+          <w:bCs/>
+        </w:rPr>
+        <w:t>writeSector</w:t>
+      </w:r>
+      <w:proofErr w:type="spellEnd"/>
+      <w:r>
+        <w:rPr>
+          <w:b/>
+          <w:bCs/>
+        </w:rPr>
+        <w:t>(</w:t>
+      </w:r>
+      <w:proofErr w:type="spellStart"/>
+      <w:proofErr w:type="gramEnd"/>
+      <w:r>
+        <w:rPr>
+          <w:b/>
+          <w:bCs/>
+        </w:rPr>
+        <w:t>fstream&amp;file</w:t>
+      </w:r>
+      <w:proofErr w:type="spellEnd"/>
+      <w:r>
+        <w:rPr>
+          <w:b/>
+          <w:bCs/>
+        </w:rPr>
+        <w:t>, int pos, char* sector)</w:t>
+      </w:r>
+      <w:r>
+        <w:rPr>
+          <w:b/>
+          <w:bCs/>
+        </w:rPr>
+        <w:t>:</w:t>
+      </w:r>
+      <w:r>
+        <w:t xml:space="preserve"> </w:t>
+      </w:r>
+      <w:proofErr w:type="spellStart"/>
+      <w:r>
+        <w:t>sẽ</w:t>
+      </w:r>
+      <w:proofErr w:type="spellEnd"/>
+      <w:r>
+        <w:t xml:space="preserve"> </w:t>
+      </w:r>
+      <w:proofErr w:type="spellStart"/>
+      <w:r>
+        <w:t>đến</w:t>
+      </w:r>
+      <w:proofErr w:type="spellEnd"/>
+      <w:r>
+        <w:t xml:space="preserve"> </w:t>
+      </w:r>
+      <w:proofErr w:type="spellStart"/>
+      <w:r>
+        <w:t>vị</w:t>
+      </w:r>
+      <w:proofErr w:type="spellEnd"/>
+      <w:r>
+        <w:t xml:space="preserve"> </w:t>
+      </w:r>
+      <w:proofErr w:type="spellStart"/>
+      <w:r>
+        <w:t>trí</w:t>
+      </w:r>
+      <w:proofErr w:type="spellEnd"/>
+      <w:r>
+        <w:t xml:space="preserve"> </w:t>
+      </w:r>
+      <w:r>
+        <w:rPr>
+          <w:b/>
+          <w:bCs/>
+        </w:rPr>
+        <w:t>pos</w:t>
+      </w:r>
+      <w:r>
+        <w:t xml:space="preserve"> </w:t>
+      </w:r>
+      <w:proofErr w:type="spellStart"/>
+      <w:r>
+        <w:t>sau</w:t>
+      </w:r>
+      <w:proofErr w:type="spellEnd"/>
+      <w:r>
+        <w:t xml:space="preserve"> </w:t>
+      </w:r>
+      <w:proofErr w:type="spellStart"/>
+      <w:r>
+        <w:t>đó</w:t>
+      </w:r>
+      <w:proofErr w:type="spellEnd"/>
+      <w:r>
+        <w:t xml:space="preserve"> </w:t>
+      </w:r>
+      <w:proofErr w:type="spellStart"/>
+      <w:r>
+        <w:t>ghi</w:t>
+      </w:r>
+      <w:proofErr w:type="spellEnd"/>
+      <w:r>
+        <w:t xml:space="preserve"> </w:t>
+      </w:r>
+      <w:proofErr w:type="spellStart"/>
+      <w:r>
+        <w:t>đè</w:t>
+      </w:r>
+      <w:proofErr w:type="spellEnd"/>
+      <w:r>
+        <w:t xml:space="preserve"> 1 </w:t>
+      </w:r>
+      <w:r>
+        <w:rPr>
+          <w:b/>
+          <w:bCs/>
+        </w:rPr>
+        <w:t>sector</w:t>
+      </w:r>
+      <w:r>
+        <w:t xml:space="preserve"> </w:t>
+      </w:r>
+      <w:proofErr w:type="spellStart"/>
+      <w:r>
+        <w:t>vào</w:t>
+      </w:r>
+      <w:proofErr w:type="spellEnd"/>
+      <w:r>
+        <w:t xml:space="preserve"> file.</w:t>
+      </w:r>
+    </w:p>
+    <w:p>
+      <w:r>
+        <w:br w:type="page"/>
+      </w:r>
+    </w:p>
+    <w:p>
+      <w:pPr>
+        <w:pStyle w:val="Heading1"/>
+        <w:numPr>
+          <w:ilvl w:val="0"/>
+          <w:numId w:val="1"/>
+        </w:numPr>
+        <w:spacing w:line="360" w:lineRule="auto"/>
+        <w:rPr>
+          <w:rFonts w:ascii="Times New Roman" w:hAnsi="Times New Roman" w:cs="Times New Roman"/>
+          <w:b/>
+          <w:bCs/>
+          <w:color w:val="auto"/>
+          <w:sz w:val="36"/>
+          <w:szCs w:val="36"/>
+          <w:u w:val="single"/>
+        </w:rPr>
+      </w:pPr>
+      <w:proofErr w:type="spellStart"/>
+      <w:r>
+        <w:rPr>
+          <w:rFonts w:ascii="Times New Roman" w:hAnsi="Times New Roman" w:cs="Times New Roman"/>
+          <w:b/>
+          <w:bCs/>
+          <w:color w:val="auto"/>
+          <w:sz w:val="36"/>
+          <w:szCs w:val="36"/>
+          <w:u w:val="single"/>
+        </w:rPr>
+        <w:lastRenderedPageBreak/>
+        <w:t>Ph</w:t>
+      </w:r>
+      <w:r>
+        <w:rPr>
+          <w:rFonts w:ascii="Times New Roman" w:hAnsi="Times New Roman" w:cs="Times New Roman"/>
+          <w:b/>
+          <w:bCs/>
+          <w:color w:val="auto"/>
+          <w:sz w:val="36"/>
+          <w:szCs w:val="36"/>
+          <w:u w:val="single"/>
+        </w:rPr>
+        <w:t>ầ</w:t>
+      </w:r>
+      <w:r>
+        <w:rPr>
+          <w:rFonts w:ascii="Times New Roman" w:hAnsi="Times New Roman" w:cs="Times New Roman"/>
+          <w:b/>
+          <w:bCs/>
+          <w:color w:val="auto"/>
+          <w:sz w:val="36"/>
+          <w:szCs w:val="36"/>
+          <w:u w:val="single"/>
+        </w:rPr>
+        <w:t>n</w:t>
+      </w:r>
+      <w:proofErr w:type="spellEnd"/>
+      <w:r>
+        <w:rPr>
+          <w:rFonts w:ascii="Times New Roman" w:hAnsi="Times New Roman" w:cs="Times New Roman"/>
+          <w:b/>
+          <w:bCs/>
+          <w:color w:val="auto"/>
+          <w:sz w:val="36"/>
+          <w:szCs w:val="36"/>
+          <w:u w:val="single"/>
+        </w:rPr>
+        <w:t xml:space="preserve"> </w:t>
+      </w:r>
+      <w:proofErr w:type="spellStart"/>
+      <w:r>
+        <w:rPr>
+          <w:rFonts w:ascii="Times New Roman" w:hAnsi="Times New Roman" w:cs="Times New Roman"/>
+          <w:b/>
+          <w:bCs/>
+          <w:color w:val="auto"/>
+          <w:sz w:val="36"/>
+          <w:szCs w:val="36"/>
+          <w:u w:val="single"/>
+        </w:rPr>
+        <w:t>Thực</w:t>
+      </w:r>
+      <w:proofErr w:type="spellEnd"/>
+      <w:r>
+        <w:rPr>
+          <w:rFonts w:ascii="Times New Roman" w:hAnsi="Times New Roman" w:cs="Times New Roman"/>
+          <w:b/>
+          <w:bCs/>
+          <w:color w:val="auto"/>
+          <w:sz w:val="36"/>
+          <w:szCs w:val="36"/>
+          <w:u w:val="single"/>
+        </w:rPr>
+        <w:t xml:space="preserve"> </w:t>
+      </w:r>
+      <w:proofErr w:type="spellStart"/>
+      <w:r>
+        <w:rPr>
+          <w:rFonts w:ascii="Times New Roman" w:hAnsi="Times New Roman" w:cs="Times New Roman"/>
+          <w:b/>
+          <w:bCs/>
+          <w:color w:val="auto"/>
+          <w:sz w:val="36"/>
+          <w:szCs w:val="36"/>
+          <w:u w:val="single"/>
+        </w:rPr>
+        <w:t>Hành</w:t>
+      </w:r>
+      <w:proofErr w:type="spellEnd"/>
+      <w:r>
+        <w:rPr>
+          <w:rFonts w:ascii="Times New Roman" w:hAnsi="Times New Roman" w:cs="Times New Roman"/>
+          <w:b/>
+          <w:bCs/>
+          <w:color w:val="auto"/>
+          <w:sz w:val="36"/>
+          <w:szCs w:val="36"/>
+          <w:u w:val="single"/>
+        </w:rPr>
+        <w:t>.</w:t>
+      </w:r>
+    </w:p>
+    <w:p>
+      <w:pPr>
+        <w:pStyle w:val="Heading2"/>
+        <w:numPr>
+          <w:ilvl w:val="0"/>
+          <w:numId w:val="8"/>
+        </w:numPr>
+        <w:rPr>
+          <w:rFonts w:ascii="Times New Roman" w:hAnsi="Times New Roman" w:cs="Times New Roman"/>
+          <w:b/>
+          <w:bCs/>
+          <w:color w:val="auto"/>
+          <w:sz w:val="32"/>
+          <w:szCs w:val="32"/>
+          <w:u w:val="single"/>
+        </w:rPr>
+      </w:pPr>
+      <w:proofErr w:type="spellStart"/>
+      <w:r>
+        <w:rPr>
+          <w:rFonts w:ascii="Times New Roman" w:hAnsi="Times New Roman" w:cs="Times New Roman"/>
+          <w:b/>
+          <w:bCs/>
+          <w:color w:val="auto"/>
+          <w:sz w:val="32"/>
+          <w:szCs w:val="32"/>
+          <w:u w:val="single"/>
+        </w:rPr>
+        <w:t>Tạo</w:t>
+      </w:r>
+      <w:proofErr w:type="spellEnd"/>
+      <w:r>
+        <w:rPr>
+          <w:rFonts w:ascii="Times New Roman" w:hAnsi="Times New Roman" w:cs="Times New Roman"/>
+          <w:b/>
+          <w:bCs/>
+          <w:color w:val="auto"/>
+          <w:sz w:val="32"/>
+          <w:szCs w:val="32"/>
+          <w:u w:val="single"/>
+        </w:rPr>
+        <w:t>/</w:t>
+      </w:r>
+      <w:proofErr w:type="spellStart"/>
+      <w:r>
+        <w:rPr>
+          <w:rFonts w:ascii="Times New Roman" w:hAnsi="Times New Roman" w:cs="Times New Roman"/>
+          <w:b/>
+          <w:bCs/>
+          <w:color w:val="auto"/>
+          <w:sz w:val="32"/>
+          <w:szCs w:val="32"/>
+          <w:u w:val="single"/>
+        </w:rPr>
+        <w:t>định</w:t>
+      </w:r>
+      <w:proofErr w:type="spellEnd"/>
+      <w:r>
+        <w:rPr>
+          <w:rFonts w:ascii="Times New Roman" w:hAnsi="Times New Roman" w:cs="Times New Roman"/>
+          <w:b/>
+          <w:bCs/>
+          <w:color w:val="auto"/>
+          <w:sz w:val="32"/>
+          <w:szCs w:val="32"/>
+          <w:u w:val="single"/>
+        </w:rPr>
+        <w:t xml:space="preserve"> </w:t>
+      </w:r>
+      <w:proofErr w:type="spellStart"/>
+      <w:r>
+        <w:rPr>
+          <w:rFonts w:ascii="Times New Roman" w:hAnsi="Times New Roman" w:cs="Times New Roman"/>
+          <w:b/>
+          <w:bCs/>
+          <w:color w:val="auto"/>
+          <w:sz w:val="32"/>
+          <w:szCs w:val="32"/>
+          <w:u w:val="single"/>
+        </w:rPr>
+        <w:t>dạng</w:t>
+      </w:r>
+      <w:proofErr w:type="spellEnd"/>
+      <w:r>
+        <w:rPr>
+          <w:rFonts w:ascii="Times New Roman" w:hAnsi="Times New Roman" w:cs="Times New Roman"/>
+          <w:b/>
+          <w:bCs/>
+          <w:color w:val="auto"/>
+          <w:sz w:val="32"/>
+          <w:szCs w:val="32"/>
+          <w:u w:val="single"/>
+        </w:rPr>
+        <w:t xml:space="preserve"> volume </w:t>
+      </w:r>
+      <w:proofErr w:type="spellStart"/>
+      <w:r>
+        <w:rPr>
+          <w:rFonts w:ascii="Times New Roman" w:hAnsi="Times New Roman" w:cs="Times New Roman"/>
+          <w:b/>
+          <w:bCs/>
+          <w:color w:val="auto"/>
+          <w:sz w:val="32"/>
+          <w:szCs w:val="32"/>
+          <w:u w:val="single"/>
+        </w:rPr>
+        <w:t>MyFS.DRS</w:t>
+      </w:r>
+      <w:proofErr w:type="spellEnd"/>
+      <w:r>
+        <w:rPr>
+          <w:rFonts w:ascii="Times New Roman" w:hAnsi="Times New Roman" w:cs="Times New Roman"/>
+          <w:b/>
+          <w:bCs/>
+          <w:color w:val="auto"/>
+          <w:sz w:val="32"/>
+          <w:szCs w:val="32"/>
+          <w:u w:val="single"/>
+        </w:rPr>
+        <w:t>.</w:t>
+      </w:r>
+    </w:p>
     <w:p/>
+    <w:p>
+      <w:pPr>
+        <w:pStyle w:val="Heading2"/>
+        <w:numPr>
+          <w:ilvl w:val="0"/>
+          <w:numId w:val="8"/>
+        </w:numPr>
+        <w:rPr>
+          <w:rFonts w:ascii="Times New Roman" w:hAnsi="Times New Roman" w:cs="Times New Roman"/>
+          <w:b/>
+          <w:bCs/>
+          <w:color w:val="auto"/>
+          <w:sz w:val="32"/>
+          <w:szCs w:val="32"/>
+          <w:u w:val="single"/>
+        </w:rPr>
+      </w:pPr>
+      <w:proofErr w:type="spellStart"/>
+      <w:r>
+        <w:rPr>
+          <w:rFonts w:ascii="Times New Roman" w:hAnsi="Times New Roman" w:cs="Times New Roman"/>
+          <w:b/>
+          <w:bCs/>
+          <w:color w:val="auto"/>
+          <w:sz w:val="32"/>
+          <w:szCs w:val="32"/>
+          <w:u w:val="single"/>
+        </w:rPr>
+        <w:t>Thiết</w:t>
+      </w:r>
+      <w:proofErr w:type="spellEnd"/>
+      <w:r>
+        <w:rPr>
+          <w:rFonts w:ascii="Times New Roman" w:hAnsi="Times New Roman" w:cs="Times New Roman"/>
+          <w:b/>
+          <w:bCs/>
+          <w:color w:val="auto"/>
+          <w:sz w:val="32"/>
+          <w:szCs w:val="32"/>
+          <w:u w:val="single"/>
+        </w:rPr>
+        <w:t xml:space="preserve"> </w:t>
+      </w:r>
+      <w:proofErr w:type="spellStart"/>
+      <w:r>
+        <w:rPr>
+          <w:rFonts w:ascii="Times New Roman" w:hAnsi="Times New Roman" w:cs="Times New Roman"/>
+          <w:b/>
+          <w:bCs/>
+          <w:color w:val="auto"/>
+          <w:sz w:val="32"/>
+          <w:szCs w:val="32"/>
+          <w:u w:val="single"/>
+        </w:rPr>
+        <w:t>lập</w:t>
+      </w:r>
+      <w:proofErr w:type="spellEnd"/>
+      <w:r>
+        <w:rPr>
+          <w:rFonts w:ascii="Times New Roman" w:hAnsi="Times New Roman" w:cs="Times New Roman"/>
+          <w:b/>
+          <w:bCs/>
+          <w:color w:val="auto"/>
+          <w:sz w:val="32"/>
+          <w:szCs w:val="32"/>
+          <w:u w:val="single"/>
+        </w:rPr>
+        <w:t xml:space="preserve">/ </w:t>
+      </w:r>
+      <w:proofErr w:type="spellStart"/>
+      <w:r>
+        <w:rPr>
+          <w:rFonts w:ascii="Times New Roman" w:hAnsi="Times New Roman" w:cs="Times New Roman"/>
+          <w:b/>
+          <w:bCs/>
+          <w:color w:val="auto"/>
+          <w:sz w:val="32"/>
+          <w:szCs w:val="32"/>
+          <w:u w:val="single"/>
+        </w:rPr>
+        <w:t>Đổi</w:t>
+      </w:r>
+      <w:proofErr w:type="spellEnd"/>
+      <w:r>
+        <w:rPr>
+          <w:rFonts w:ascii="Times New Roman" w:hAnsi="Times New Roman" w:cs="Times New Roman"/>
+          <w:b/>
+          <w:bCs/>
+          <w:color w:val="auto"/>
+          <w:sz w:val="32"/>
+          <w:szCs w:val="32"/>
+          <w:u w:val="single"/>
+        </w:rPr>
+        <w:t xml:space="preserve">/ </w:t>
+      </w:r>
+      <w:proofErr w:type="spellStart"/>
+      <w:r>
+        <w:rPr>
+          <w:rFonts w:ascii="Times New Roman" w:hAnsi="Times New Roman" w:cs="Times New Roman"/>
+          <w:b/>
+          <w:bCs/>
+          <w:color w:val="auto"/>
+          <w:sz w:val="32"/>
+          <w:szCs w:val="32"/>
+          <w:u w:val="single"/>
+        </w:rPr>
+        <w:t>Kiểm</w:t>
+      </w:r>
+      <w:proofErr w:type="spellEnd"/>
+      <w:r>
+        <w:rPr>
+          <w:rFonts w:ascii="Times New Roman" w:hAnsi="Times New Roman" w:cs="Times New Roman"/>
+          <w:b/>
+          <w:bCs/>
+          <w:color w:val="auto"/>
+          <w:sz w:val="32"/>
+          <w:szCs w:val="32"/>
+          <w:u w:val="single"/>
+        </w:rPr>
+        <w:t xml:space="preserve"> </w:t>
+      </w:r>
+      <w:proofErr w:type="spellStart"/>
+      <w:r>
+        <w:rPr>
+          <w:rFonts w:ascii="Times New Roman" w:hAnsi="Times New Roman" w:cs="Times New Roman"/>
+          <w:b/>
+          <w:bCs/>
+          <w:color w:val="auto"/>
+          <w:sz w:val="32"/>
+          <w:szCs w:val="32"/>
+          <w:u w:val="single"/>
+        </w:rPr>
+        <w:t>tra</w:t>
+      </w:r>
+      <w:proofErr w:type="spellEnd"/>
+      <w:r>
+        <w:rPr>
+          <w:rFonts w:ascii="Times New Roman" w:hAnsi="Times New Roman" w:cs="Times New Roman"/>
+          <w:b/>
+          <w:bCs/>
+          <w:color w:val="auto"/>
+          <w:sz w:val="32"/>
+          <w:szCs w:val="32"/>
+          <w:u w:val="single"/>
+        </w:rPr>
+        <w:t xml:space="preserve"> </w:t>
+      </w:r>
+      <w:proofErr w:type="spellStart"/>
+      <w:r>
+        <w:rPr>
+          <w:rFonts w:ascii="Times New Roman" w:hAnsi="Times New Roman" w:cs="Times New Roman"/>
+          <w:b/>
+          <w:bCs/>
+          <w:color w:val="auto"/>
+          <w:sz w:val="32"/>
+          <w:szCs w:val="32"/>
+          <w:u w:val="single"/>
+        </w:rPr>
+        <w:t>mật</w:t>
+      </w:r>
+      <w:proofErr w:type="spellEnd"/>
+      <w:r>
+        <w:rPr>
+          <w:rFonts w:ascii="Times New Roman" w:hAnsi="Times New Roman" w:cs="Times New Roman"/>
+          <w:b/>
+          <w:bCs/>
+          <w:color w:val="auto"/>
+          <w:sz w:val="32"/>
+          <w:szCs w:val="32"/>
+          <w:u w:val="single"/>
+        </w:rPr>
+        <w:t xml:space="preserve"> </w:t>
+      </w:r>
+      <w:proofErr w:type="spellStart"/>
+      <w:r>
+        <w:rPr>
+          <w:rFonts w:ascii="Times New Roman" w:hAnsi="Times New Roman" w:cs="Times New Roman"/>
+          <w:b/>
+          <w:bCs/>
+          <w:color w:val="auto"/>
+          <w:sz w:val="32"/>
+          <w:szCs w:val="32"/>
+          <w:u w:val="single"/>
+        </w:rPr>
+        <w:t>khẩu</w:t>
+      </w:r>
+      <w:proofErr w:type="spellEnd"/>
+      <w:r>
+        <w:rPr>
+          <w:rFonts w:ascii="Times New Roman" w:hAnsi="Times New Roman" w:cs="Times New Roman"/>
+          <w:b/>
+          <w:bCs/>
+          <w:color w:val="auto"/>
+          <w:sz w:val="32"/>
+          <w:szCs w:val="32"/>
+          <w:u w:val="single"/>
+        </w:rPr>
+        <w:t xml:space="preserve"> </w:t>
+      </w:r>
+      <w:proofErr w:type="spellStart"/>
+      <w:r>
+        <w:rPr>
+          <w:rFonts w:ascii="Times New Roman" w:hAnsi="Times New Roman" w:cs="Times New Roman"/>
+          <w:b/>
+          <w:bCs/>
+          <w:color w:val="auto"/>
+          <w:sz w:val="32"/>
+          <w:szCs w:val="32"/>
+          <w:u w:val="single"/>
+        </w:rPr>
+        <w:t>truy</w:t>
+      </w:r>
+      <w:proofErr w:type="spellEnd"/>
+      <w:r>
+        <w:rPr>
+          <w:rFonts w:ascii="Times New Roman" w:hAnsi="Times New Roman" w:cs="Times New Roman"/>
+          <w:b/>
+          <w:bCs/>
+          <w:color w:val="auto"/>
+          <w:sz w:val="32"/>
+          <w:szCs w:val="32"/>
+          <w:u w:val="single"/>
+        </w:rPr>
+        <w:t xml:space="preserve"> </w:t>
+      </w:r>
+      <w:proofErr w:type="spellStart"/>
+      <w:r>
+        <w:rPr>
+          <w:rFonts w:ascii="Times New Roman" w:hAnsi="Times New Roman" w:cs="Times New Roman"/>
+          <w:b/>
+          <w:bCs/>
+          <w:color w:val="auto"/>
+          <w:sz w:val="32"/>
+          <w:szCs w:val="32"/>
+          <w:u w:val="single"/>
+        </w:rPr>
+        <w:t>xuất</w:t>
+      </w:r>
+      <w:proofErr w:type="spellEnd"/>
+      <w:r>
+        <w:rPr>
+          <w:rFonts w:ascii="Times New Roman" w:hAnsi="Times New Roman" w:cs="Times New Roman"/>
+          <w:b/>
+          <w:bCs/>
+          <w:color w:val="auto"/>
+          <w:sz w:val="32"/>
+          <w:szCs w:val="32"/>
+          <w:u w:val="single"/>
+        </w:rPr>
+        <w:t xml:space="preserve"> </w:t>
+      </w:r>
+      <w:proofErr w:type="spellStart"/>
+      <w:r>
+        <w:rPr>
+          <w:rFonts w:ascii="Times New Roman" w:hAnsi="Times New Roman" w:cs="Times New Roman"/>
+          <w:b/>
+          <w:bCs/>
+          <w:color w:val="auto"/>
+          <w:sz w:val="32"/>
+          <w:szCs w:val="32"/>
+          <w:u w:val="single"/>
+        </w:rPr>
+        <w:t>MyFS</w:t>
+      </w:r>
+      <w:r>
+        <w:rPr>
+          <w:rFonts w:ascii="Times New Roman" w:hAnsi="Times New Roman" w:cs="Times New Roman"/>
+          <w:b/>
+          <w:bCs/>
+          <w:color w:val="auto"/>
+          <w:sz w:val="32"/>
+          <w:szCs w:val="32"/>
+          <w:u w:val="single"/>
+        </w:rPr>
+        <w:t>.DRS</w:t>
+      </w:r>
+      <w:proofErr w:type="spellEnd"/>
+      <w:r>
+        <w:rPr>
+          <w:rFonts w:ascii="Times New Roman" w:hAnsi="Times New Roman" w:cs="Times New Roman"/>
+          <w:b/>
+          <w:bCs/>
+          <w:color w:val="auto"/>
+          <w:sz w:val="32"/>
+          <w:szCs w:val="32"/>
+          <w:u w:val="single"/>
+        </w:rPr>
+        <w:t>.</w:t>
+      </w:r>
+    </w:p>
+    <w:p/>
+    <w:p>
+      <w:pPr>
+        <w:pStyle w:val="Heading2"/>
+        <w:numPr>
+          <w:ilvl w:val="0"/>
+          <w:numId w:val="8"/>
+        </w:numPr>
+        <w:rPr>
+          <w:rFonts w:ascii="Times New Roman" w:hAnsi="Times New Roman" w:cs="Times New Roman"/>
+          <w:b/>
+          <w:bCs/>
+          <w:color w:val="auto"/>
+          <w:sz w:val="32"/>
+          <w:szCs w:val="32"/>
+          <w:u w:val="single"/>
+        </w:rPr>
+      </w:pPr>
+      <w:proofErr w:type="spellStart"/>
+      <w:r>
+        <w:rPr>
+          <w:rFonts w:ascii="Times New Roman" w:hAnsi="Times New Roman" w:cs="Times New Roman"/>
+          <w:b/>
+          <w:bCs/>
+          <w:color w:val="auto"/>
+          <w:sz w:val="32"/>
+          <w:szCs w:val="32"/>
+          <w:u w:val="single"/>
+        </w:rPr>
+        <w:t>Liệt</w:t>
+      </w:r>
+      <w:proofErr w:type="spellEnd"/>
+      <w:r>
+        <w:rPr>
+          <w:rFonts w:ascii="Times New Roman" w:hAnsi="Times New Roman" w:cs="Times New Roman"/>
+          <w:b/>
+          <w:bCs/>
+          <w:color w:val="auto"/>
+          <w:sz w:val="32"/>
+          <w:szCs w:val="32"/>
+          <w:u w:val="single"/>
+        </w:rPr>
+        <w:t xml:space="preserve"> </w:t>
+      </w:r>
+      <w:proofErr w:type="spellStart"/>
+      <w:r>
+        <w:rPr>
+          <w:rFonts w:ascii="Times New Roman" w:hAnsi="Times New Roman" w:cs="Times New Roman"/>
+          <w:b/>
+          <w:bCs/>
+          <w:color w:val="auto"/>
+          <w:sz w:val="32"/>
+          <w:szCs w:val="32"/>
+          <w:u w:val="single"/>
+        </w:rPr>
+        <w:t>kê</w:t>
+      </w:r>
+      <w:proofErr w:type="spellEnd"/>
+      <w:r>
+        <w:rPr>
+          <w:rFonts w:ascii="Times New Roman" w:hAnsi="Times New Roman" w:cs="Times New Roman"/>
+          <w:b/>
+          <w:bCs/>
+          <w:color w:val="auto"/>
+          <w:sz w:val="32"/>
+          <w:szCs w:val="32"/>
+          <w:u w:val="single"/>
+        </w:rPr>
+        <w:t xml:space="preserve"> </w:t>
+      </w:r>
+      <w:proofErr w:type="spellStart"/>
+      <w:r>
+        <w:rPr>
+          <w:rFonts w:ascii="Times New Roman" w:hAnsi="Times New Roman" w:cs="Times New Roman"/>
+          <w:b/>
+          <w:bCs/>
+          <w:color w:val="auto"/>
+          <w:sz w:val="32"/>
+          <w:szCs w:val="32"/>
+          <w:u w:val="single"/>
+        </w:rPr>
+        <w:t>danh</w:t>
+      </w:r>
+      <w:proofErr w:type="spellEnd"/>
+      <w:r>
+        <w:rPr>
+          <w:rFonts w:ascii="Times New Roman" w:hAnsi="Times New Roman" w:cs="Times New Roman"/>
+          <w:b/>
+          <w:bCs/>
+          <w:color w:val="auto"/>
+          <w:sz w:val="32"/>
+          <w:szCs w:val="32"/>
+          <w:u w:val="single"/>
+        </w:rPr>
+        <w:t xml:space="preserve"> </w:t>
+      </w:r>
+      <w:proofErr w:type="spellStart"/>
+      <w:r>
+        <w:rPr>
+          <w:rFonts w:ascii="Times New Roman" w:hAnsi="Times New Roman" w:cs="Times New Roman"/>
+          <w:b/>
+          <w:bCs/>
+          <w:color w:val="auto"/>
+          <w:sz w:val="32"/>
+          <w:szCs w:val="32"/>
+          <w:u w:val="single"/>
+        </w:rPr>
+        <w:t>sách</w:t>
+      </w:r>
+      <w:proofErr w:type="spellEnd"/>
+      <w:r>
+        <w:rPr>
+          <w:rFonts w:ascii="Times New Roman" w:hAnsi="Times New Roman" w:cs="Times New Roman"/>
+          <w:b/>
+          <w:bCs/>
+          <w:color w:val="auto"/>
+          <w:sz w:val="32"/>
+          <w:szCs w:val="32"/>
+          <w:u w:val="single"/>
+        </w:rPr>
+        <w:t xml:space="preserve"> </w:t>
+      </w:r>
+      <w:proofErr w:type="spellStart"/>
+      <w:r>
+        <w:rPr>
+          <w:rFonts w:ascii="Times New Roman" w:hAnsi="Times New Roman" w:cs="Times New Roman"/>
+          <w:b/>
+          <w:bCs/>
+          <w:color w:val="auto"/>
+          <w:sz w:val="32"/>
+          <w:szCs w:val="32"/>
+          <w:u w:val="single"/>
+        </w:rPr>
+        <w:t>tập</w:t>
+      </w:r>
+      <w:proofErr w:type="spellEnd"/>
+      <w:r>
+        <w:rPr>
+          <w:rFonts w:ascii="Times New Roman" w:hAnsi="Times New Roman" w:cs="Times New Roman"/>
+          <w:b/>
+          <w:bCs/>
+          <w:color w:val="auto"/>
+          <w:sz w:val="32"/>
+          <w:szCs w:val="32"/>
+          <w:u w:val="single"/>
+        </w:rPr>
+        <w:t xml:space="preserve"> tin </w:t>
+      </w:r>
+      <w:proofErr w:type="spellStart"/>
+      <w:r>
+        <w:rPr>
+          <w:rFonts w:ascii="Times New Roman" w:hAnsi="Times New Roman" w:cs="Times New Roman"/>
+          <w:b/>
+          <w:bCs/>
+          <w:color w:val="auto"/>
+          <w:sz w:val="32"/>
+          <w:szCs w:val="32"/>
+          <w:u w:val="single"/>
+        </w:rPr>
+        <w:t>trong</w:t>
+      </w:r>
+      <w:proofErr w:type="spellEnd"/>
+      <w:r>
+        <w:rPr>
+          <w:rFonts w:ascii="Times New Roman" w:hAnsi="Times New Roman" w:cs="Times New Roman"/>
+          <w:b/>
+          <w:bCs/>
+          <w:color w:val="auto"/>
+          <w:sz w:val="32"/>
+          <w:szCs w:val="32"/>
+          <w:u w:val="single"/>
+        </w:rPr>
+        <w:t xml:space="preserve"> </w:t>
+      </w:r>
+      <w:proofErr w:type="spellStart"/>
+      <w:r>
+        <w:rPr>
+          <w:rFonts w:ascii="Times New Roman" w:hAnsi="Times New Roman" w:cs="Times New Roman"/>
+          <w:b/>
+          <w:bCs/>
+          <w:color w:val="auto"/>
+          <w:sz w:val="32"/>
+          <w:szCs w:val="32"/>
+          <w:u w:val="single"/>
+        </w:rPr>
+        <w:t>MyFS</w:t>
+      </w:r>
+      <w:proofErr w:type="spellEnd"/>
+      <w:r>
+        <w:rPr>
+          <w:rFonts w:ascii="Times New Roman" w:hAnsi="Times New Roman" w:cs="Times New Roman"/>
+          <w:b/>
+          <w:bCs/>
+          <w:color w:val="auto"/>
+          <w:sz w:val="32"/>
+          <w:szCs w:val="32"/>
+          <w:u w:val="single"/>
+        </w:rPr>
+        <w:t>.</w:t>
+      </w:r>
+    </w:p>
+    <w:p/>
+    <w:p>
+      <w:pPr>
+        <w:pStyle w:val="Heading2"/>
+        <w:numPr>
+          <w:ilvl w:val="0"/>
+          <w:numId w:val="8"/>
+        </w:numPr>
+        <w:rPr>
+          <w:rFonts w:ascii="Times New Roman" w:hAnsi="Times New Roman" w:cs="Times New Roman"/>
+          <w:b/>
+          <w:bCs/>
+          <w:color w:val="auto"/>
+          <w:sz w:val="32"/>
+          <w:szCs w:val="32"/>
+          <w:u w:val="single"/>
+        </w:rPr>
+      </w:pPr>
+      <w:proofErr w:type="spellStart"/>
+      <w:r>
+        <w:rPr>
+          <w:rFonts w:ascii="Times New Roman" w:hAnsi="Times New Roman" w:cs="Times New Roman"/>
+          <w:b/>
+          <w:bCs/>
+          <w:color w:val="auto"/>
+          <w:sz w:val="32"/>
+          <w:szCs w:val="32"/>
+          <w:u w:val="single"/>
+        </w:rPr>
+        <w:t>Đặt</w:t>
+      </w:r>
+      <w:proofErr w:type="spellEnd"/>
+      <w:r>
+        <w:rPr>
+          <w:rFonts w:ascii="Times New Roman" w:hAnsi="Times New Roman" w:cs="Times New Roman"/>
+          <w:b/>
+          <w:bCs/>
+          <w:color w:val="auto"/>
+          <w:sz w:val="32"/>
+          <w:szCs w:val="32"/>
+          <w:u w:val="single"/>
+        </w:rPr>
+        <w:t xml:space="preserve"> /</w:t>
+      </w:r>
+      <w:proofErr w:type="spellStart"/>
+      <w:r>
+        <w:rPr>
+          <w:rFonts w:ascii="Times New Roman" w:hAnsi="Times New Roman" w:cs="Times New Roman"/>
+          <w:b/>
+          <w:bCs/>
+          <w:color w:val="auto"/>
+          <w:sz w:val="32"/>
+          <w:szCs w:val="32"/>
+          <w:u w:val="single"/>
+        </w:rPr>
+        <w:t>đổi</w:t>
+      </w:r>
+      <w:proofErr w:type="spellEnd"/>
+      <w:r>
+        <w:rPr>
+          <w:rFonts w:ascii="Times New Roman" w:hAnsi="Times New Roman" w:cs="Times New Roman"/>
+          <w:b/>
+          <w:bCs/>
+          <w:color w:val="auto"/>
+          <w:sz w:val="32"/>
+          <w:szCs w:val="32"/>
+          <w:u w:val="single"/>
+        </w:rPr>
+        <w:t xml:space="preserve"> password </w:t>
+      </w:r>
+      <w:proofErr w:type="spellStart"/>
+      <w:r>
+        <w:rPr>
+          <w:rFonts w:ascii="Times New Roman" w:hAnsi="Times New Roman" w:cs="Times New Roman"/>
+          <w:b/>
+          <w:bCs/>
+          <w:color w:val="auto"/>
+          <w:sz w:val="32"/>
+          <w:szCs w:val="32"/>
+          <w:u w:val="single"/>
+        </w:rPr>
+        <w:t>truy</w:t>
+      </w:r>
+      <w:proofErr w:type="spellEnd"/>
+      <w:r>
+        <w:rPr>
+          <w:rFonts w:ascii="Times New Roman" w:hAnsi="Times New Roman" w:cs="Times New Roman"/>
+          <w:b/>
+          <w:bCs/>
+          <w:color w:val="auto"/>
+          <w:sz w:val="32"/>
+          <w:szCs w:val="32"/>
+          <w:u w:val="single"/>
+        </w:rPr>
+        <w:t xml:space="preserve"> </w:t>
+      </w:r>
+      <w:proofErr w:type="spellStart"/>
+      <w:r>
+        <w:rPr>
+          <w:rFonts w:ascii="Times New Roman" w:hAnsi="Times New Roman" w:cs="Times New Roman"/>
+          <w:b/>
+          <w:bCs/>
+          <w:color w:val="auto"/>
+          <w:sz w:val="32"/>
+          <w:szCs w:val="32"/>
+          <w:u w:val="single"/>
+        </w:rPr>
+        <w:t>xuất</w:t>
+      </w:r>
+      <w:proofErr w:type="spellEnd"/>
+      <w:r>
+        <w:rPr>
+          <w:rFonts w:ascii="Times New Roman" w:hAnsi="Times New Roman" w:cs="Times New Roman"/>
+          <w:b/>
+          <w:bCs/>
+          <w:color w:val="auto"/>
+          <w:sz w:val="32"/>
+          <w:szCs w:val="32"/>
+          <w:u w:val="single"/>
+        </w:rPr>
+        <w:t xml:space="preserve"> </w:t>
+      </w:r>
+      <w:proofErr w:type="spellStart"/>
+      <w:r>
+        <w:rPr>
+          <w:rFonts w:ascii="Times New Roman" w:hAnsi="Times New Roman" w:cs="Times New Roman"/>
+          <w:b/>
+          <w:bCs/>
+          <w:color w:val="auto"/>
+          <w:sz w:val="32"/>
+          <w:szCs w:val="32"/>
+          <w:u w:val="single"/>
+        </w:rPr>
+        <w:t>cho</w:t>
+      </w:r>
+      <w:proofErr w:type="spellEnd"/>
+      <w:r>
+        <w:rPr>
+          <w:rFonts w:ascii="Times New Roman" w:hAnsi="Times New Roman" w:cs="Times New Roman"/>
+          <w:b/>
+          <w:bCs/>
+          <w:color w:val="auto"/>
+          <w:sz w:val="32"/>
+          <w:szCs w:val="32"/>
+          <w:u w:val="single"/>
+        </w:rPr>
+        <w:t xml:space="preserve"> 1 file </w:t>
+      </w:r>
+      <w:proofErr w:type="spellStart"/>
+      <w:r>
+        <w:rPr>
+          <w:rFonts w:ascii="Times New Roman" w:hAnsi="Times New Roman" w:cs="Times New Roman"/>
+          <w:b/>
+          <w:bCs/>
+          <w:color w:val="auto"/>
+          <w:sz w:val="32"/>
+          <w:szCs w:val="32"/>
+          <w:u w:val="single"/>
+        </w:rPr>
+        <w:t>trong</w:t>
+      </w:r>
+      <w:proofErr w:type="spellEnd"/>
+      <w:r>
+        <w:rPr>
+          <w:rFonts w:ascii="Times New Roman" w:hAnsi="Times New Roman" w:cs="Times New Roman"/>
+          <w:b/>
+          <w:bCs/>
+          <w:color w:val="auto"/>
+          <w:sz w:val="32"/>
+          <w:szCs w:val="32"/>
+          <w:u w:val="single"/>
+        </w:rPr>
+        <w:t xml:space="preserve"> </w:t>
+      </w:r>
+      <w:proofErr w:type="spellStart"/>
+      <w:r>
+        <w:rPr>
+          <w:rFonts w:ascii="Times New Roman" w:hAnsi="Times New Roman" w:cs="Times New Roman"/>
+          <w:b/>
+          <w:bCs/>
+          <w:color w:val="auto"/>
+          <w:sz w:val="32"/>
+          <w:szCs w:val="32"/>
+          <w:u w:val="single"/>
+        </w:rPr>
+        <w:t>MyFS</w:t>
+      </w:r>
+      <w:proofErr w:type="spellEnd"/>
+    </w:p>
+    <w:p/>
+    <w:p>
+      <w:pPr>
+        <w:pStyle w:val="Heading2"/>
+        <w:numPr>
+          <w:ilvl w:val="0"/>
+          <w:numId w:val="8"/>
+        </w:numPr>
+        <w:rPr>
+          <w:rFonts w:ascii="Times New Roman" w:hAnsi="Times New Roman" w:cs="Times New Roman"/>
+          <w:b/>
+          <w:bCs/>
+          <w:color w:val="auto"/>
+          <w:sz w:val="32"/>
+          <w:szCs w:val="32"/>
+          <w:u w:val="single"/>
+        </w:rPr>
+      </w:pPr>
+      <w:proofErr w:type="spellStart"/>
+      <w:r>
+        <w:rPr>
+          <w:rFonts w:ascii="Times New Roman" w:hAnsi="Times New Roman" w:cs="Times New Roman"/>
+          <w:b/>
+          <w:bCs/>
+          <w:color w:val="auto"/>
+          <w:sz w:val="32"/>
+          <w:szCs w:val="32"/>
+          <w:u w:val="single"/>
+        </w:rPr>
+        <w:t>Chép</w:t>
+      </w:r>
+      <w:proofErr w:type="spellEnd"/>
+      <w:r>
+        <w:rPr>
+          <w:rFonts w:ascii="Times New Roman" w:hAnsi="Times New Roman" w:cs="Times New Roman"/>
+          <w:b/>
+          <w:bCs/>
+          <w:color w:val="auto"/>
+          <w:sz w:val="32"/>
+          <w:szCs w:val="32"/>
+          <w:u w:val="single"/>
+        </w:rPr>
+        <w:t xml:space="preserve"> (Import) 1 file </w:t>
+      </w:r>
+      <w:proofErr w:type="spellStart"/>
+      <w:r>
+        <w:rPr>
+          <w:rFonts w:ascii="Times New Roman" w:hAnsi="Times New Roman" w:cs="Times New Roman"/>
+          <w:b/>
+          <w:bCs/>
+          <w:color w:val="auto"/>
+          <w:sz w:val="32"/>
+          <w:szCs w:val="32"/>
+          <w:u w:val="single"/>
+        </w:rPr>
+        <w:t>từ</w:t>
+      </w:r>
+      <w:proofErr w:type="spellEnd"/>
+      <w:r>
+        <w:rPr>
+          <w:rFonts w:ascii="Times New Roman" w:hAnsi="Times New Roman" w:cs="Times New Roman"/>
+          <w:b/>
+          <w:bCs/>
+          <w:color w:val="auto"/>
+          <w:sz w:val="32"/>
+          <w:szCs w:val="32"/>
+          <w:u w:val="single"/>
+        </w:rPr>
+        <w:t xml:space="preserve"> </w:t>
+      </w:r>
+      <w:proofErr w:type="spellStart"/>
+      <w:r>
+        <w:rPr>
+          <w:rFonts w:ascii="Times New Roman" w:hAnsi="Times New Roman" w:cs="Times New Roman"/>
+          <w:b/>
+          <w:bCs/>
+          <w:color w:val="auto"/>
+          <w:sz w:val="32"/>
+          <w:szCs w:val="32"/>
+          <w:u w:val="single"/>
+        </w:rPr>
+        <w:t>bên</w:t>
+      </w:r>
+      <w:proofErr w:type="spellEnd"/>
+      <w:r>
+        <w:rPr>
+          <w:rFonts w:ascii="Times New Roman" w:hAnsi="Times New Roman" w:cs="Times New Roman"/>
+          <w:b/>
+          <w:bCs/>
+          <w:color w:val="auto"/>
+          <w:sz w:val="32"/>
+          <w:szCs w:val="32"/>
+          <w:u w:val="single"/>
+        </w:rPr>
+        <w:t xml:space="preserve"> </w:t>
+      </w:r>
+      <w:proofErr w:type="spellStart"/>
+      <w:r>
+        <w:rPr>
+          <w:rFonts w:ascii="Times New Roman" w:hAnsi="Times New Roman" w:cs="Times New Roman"/>
+          <w:b/>
+          <w:bCs/>
+          <w:color w:val="auto"/>
+          <w:sz w:val="32"/>
+          <w:szCs w:val="32"/>
+          <w:u w:val="single"/>
+        </w:rPr>
+        <w:t>ngoài</w:t>
+      </w:r>
+      <w:proofErr w:type="spellEnd"/>
+      <w:r>
+        <w:rPr>
+          <w:rFonts w:ascii="Times New Roman" w:hAnsi="Times New Roman" w:cs="Times New Roman"/>
+          <w:b/>
+          <w:bCs/>
+          <w:color w:val="auto"/>
+          <w:sz w:val="32"/>
+          <w:szCs w:val="32"/>
+          <w:u w:val="single"/>
+        </w:rPr>
+        <w:t>.</w:t>
+      </w:r>
+    </w:p>
+    <w:p/>
+    <w:p>
+      <w:pPr>
+        <w:pStyle w:val="Heading2"/>
+        <w:numPr>
+          <w:ilvl w:val="0"/>
+          <w:numId w:val="8"/>
+        </w:numPr>
+        <w:rPr>
+          <w:rFonts w:ascii="Times New Roman" w:hAnsi="Times New Roman" w:cs="Times New Roman"/>
+          <w:b/>
+          <w:bCs/>
+          <w:color w:val="auto"/>
+          <w:sz w:val="32"/>
+          <w:szCs w:val="32"/>
+          <w:u w:val="single"/>
+        </w:rPr>
+      </w:pPr>
+      <w:proofErr w:type="spellStart"/>
+      <w:r>
+        <w:rPr>
+          <w:rFonts w:ascii="Times New Roman" w:hAnsi="Times New Roman" w:cs="Times New Roman"/>
+          <w:b/>
+          <w:bCs/>
+          <w:color w:val="auto"/>
+          <w:sz w:val="32"/>
+          <w:szCs w:val="32"/>
+          <w:u w:val="single"/>
+        </w:rPr>
+        <w:t>Chép</w:t>
+      </w:r>
+      <w:proofErr w:type="spellEnd"/>
+      <w:r>
+        <w:rPr>
+          <w:rFonts w:ascii="Times New Roman" w:hAnsi="Times New Roman" w:cs="Times New Roman"/>
+          <w:b/>
+          <w:bCs/>
+          <w:color w:val="auto"/>
+          <w:sz w:val="32"/>
+          <w:szCs w:val="32"/>
+          <w:u w:val="single"/>
+        </w:rPr>
+        <w:t xml:space="preserve"> (Outport) 1 file </w:t>
+      </w:r>
+      <w:proofErr w:type="spellStart"/>
+      <w:r>
+        <w:rPr>
+          <w:rFonts w:ascii="Times New Roman" w:hAnsi="Times New Roman" w:cs="Times New Roman"/>
+          <w:b/>
+          <w:bCs/>
+          <w:color w:val="auto"/>
+          <w:sz w:val="32"/>
+          <w:szCs w:val="32"/>
+          <w:u w:val="single"/>
+        </w:rPr>
+        <w:t>trong</w:t>
+      </w:r>
+      <w:proofErr w:type="spellEnd"/>
+      <w:r>
+        <w:rPr>
+          <w:rFonts w:ascii="Times New Roman" w:hAnsi="Times New Roman" w:cs="Times New Roman"/>
+          <w:b/>
+          <w:bCs/>
+          <w:color w:val="auto"/>
+          <w:sz w:val="32"/>
+          <w:szCs w:val="32"/>
+          <w:u w:val="single"/>
+        </w:rPr>
+        <w:t xml:space="preserve"> </w:t>
+      </w:r>
+      <w:proofErr w:type="spellStart"/>
+      <w:r>
+        <w:rPr>
+          <w:rFonts w:ascii="Times New Roman" w:hAnsi="Times New Roman" w:cs="Times New Roman"/>
+          <w:b/>
+          <w:bCs/>
+          <w:color w:val="auto"/>
+          <w:sz w:val="32"/>
+          <w:szCs w:val="32"/>
+          <w:u w:val="single"/>
+        </w:rPr>
+        <w:t>MyFS</w:t>
+      </w:r>
+      <w:proofErr w:type="spellEnd"/>
+      <w:r>
+        <w:rPr>
+          <w:rFonts w:ascii="Times New Roman" w:hAnsi="Times New Roman" w:cs="Times New Roman"/>
+          <w:b/>
+          <w:bCs/>
+          <w:color w:val="auto"/>
+          <w:sz w:val="32"/>
+          <w:szCs w:val="32"/>
+          <w:u w:val="single"/>
+        </w:rPr>
+        <w:t xml:space="preserve"> </w:t>
+      </w:r>
+      <w:proofErr w:type="spellStart"/>
+      <w:r>
+        <w:rPr>
+          <w:rFonts w:ascii="Times New Roman" w:hAnsi="Times New Roman" w:cs="Times New Roman"/>
+          <w:b/>
+          <w:bCs/>
+          <w:color w:val="auto"/>
+          <w:sz w:val="32"/>
+          <w:szCs w:val="32"/>
+          <w:u w:val="single"/>
+        </w:rPr>
+        <w:t>ra</w:t>
+      </w:r>
+      <w:proofErr w:type="spellEnd"/>
+      <w:r>
+        <w:rPr>
+          <w:rFonts w:ascii="Times New Roman" w:hAnsi="Times New Roman" w:cs="Times New Roman"/>
+          <w:b/>
+          <w:bCs/>
+          <w:color w:val="auto"/>
+          <w:sz w:val="32"/>
+          <w:szCs w:val="32"/>
+          <w:u w:val="single"/>
+        </w:rPr>
+        <w:t xml:space="preserve"> </w:t>
+      </w:r>
+      <w:proofErr w:type="spellStart"/>
+      <w:r>
+        <w:rPr>
+          <w:rFonts w:ascii="Times New Roman" w:hAnsi="Times New Roman" w:cs="Times New Roman"/>
+          <w:b/>
+          <w:bCs/>
+          <w:color w:val="auto"/>
+          <w:sz w:val="32"/>
+          <w:szCs w:val="32"/>
+          <w:u w:val="single"/>
+        </w:rPr>
+        <w:t>ngoài</w:t>
+      </w:r>
+      <w:proofErr w:type="spellEnd"/>
+    </w:p>
+    <w:p/>
+    <w:p>
+      <w:pPr>
+        <w:pStyle w:val="Heading2"/>
+        <w:numPr>
+          <w:ilvl w:val="0"/>
+          <w:numId w:val="8"/>
+        </w:numPr>
+        <w:rPr>
+          <w:rFonts w:ascii="Times New Roman" w:hAnsi="Times New Roman" w:cs="Times New Roman"/>
+          <w:b/>
+          <w:bCs/>
+          <w:color w:val="auto"/>
+          <w:sz w:val="32"/>
+          <w:szCs w:val="32"/>
+          <w:u w:val="single"/>
+        </w:rPr>
+      </w:pPr>
+      <w:proofErr w:type="spellStart"/>
+      <w:r>
+        <w:rPr>
+          <w:rFonts w:ascii="Times New Roman" w:hAnsi="Times New Roman" w:cs="Times New Roman"/>
+          <w:b/>
+          <w:bCs/>
+          <w:color w:val="auto"/>
+          <w:sz w:val="32"/>
+          <w:szCs w:val="32"/>
+          <w:u w:val="single"/>
+        </w:rPr>
+        <w:t>Xóa</w:t>
+      </w:r>
+      <w:proofErr w:type="spellEnd"/>
+      <w:r>
+        <w:rPr>
+          <w:rFonts w:ascii="Times New Roman" w:hAnsi="Times New Roman" w:cs="Times New Roman"/>
+          <w:b/>
+          <w:bCs/>
+          <w:color w:val="auto"/>
+          <w:sz w:val="32"/>
+          <w:szCs w:val="32"/>
+          <w:u w:val="single"/>
+        </w:rPr>
+        <w:t xml:space="preserve"> 1 file </w:t>
+      </w:r>
+      <w:proofErr w:type="spellStart"/>
+      <w:r>
+        <w:rPr>
+          <w:rFonts w:ascii="Times New Roman" w:hAnsi="Times New Roman" w:cs="Times New Roman"/>
+          <w:b/>
+          <w:bCs/>
+          <w:color w:val="auto"/>
+          <w:sz w:val="32"/>
+          <w:szCs w:val="32"/>
+          <w:u w:val="single"/>
+        </w:rPr>
+        <w:t>trong</w:t>
+      </w:r>
+      <w:proofErr w:type="spellEnd"/>
+      <w:r>
+        <w:rPr>
+          <w:rFonts w:ascii="Times New Roman" w:hAnsi="Times New Roman" w:cs="Times New Roman"/>
+          <w:b/>
+          <w:bCs/>
+          <w:color w:val="auto"/>
+          <w:sz w:val="32"/>
+          <w:szCs w:val="32"/>
+          <w:u w:val="single"/>
+        </w:rPr>
+        <w:t xml:space="preserve"> MyFS</w:t>
+      </w:r>
+    </w:p>
     <w:sectPr>
       <w:pgSz w:w="12240" w:h="15840"/>
       <w:pgMar w:top="1440" w:right="1440" w:bottom="1440" w:left="1440" w:header="720" w:footer="720" w:gutter="0"/>
@@ -7386,7 +11561,7 @@
   <w:abstractNum w:abstractNumId="1" w15:restartNumberingAfterBreak="0">
     <w:nsid w:val="1D3E7F4A"/>
     <w:multiLevelType w:val="hybridMultilevel"/>
-    <w:tmpl w:val="90BCEF54"/>
+    <w:tmpl w:val="CDD63728"/>
     <w:lvl w:ilvl="0" w:tplc="0409000F">
       <w:start w:val="1"/>
       <w:numFmt w:val="decimal"/>
@@ -7470,9 +11645,95 @@
     </w:lvl>
   </w:abstractNum>
   <w:abstractNum w:abstractNumId="2" w15:restartNumberingAfterBreak="0">
+    <w:nsid w:val="252A0375"/>
+    <w:multiLevelType w:val="hybridMultilevel"/>
+    <w:tmpl w:val="05CCC37C"/>
+    <w:lvl w:ilvl="0" w:tplc="0409000F">
+      <w:start w:val="1"/>
+      <w:numFmt w:val="decimal"/>
+      <w:lvlText w:val="%1."/>
+      <w:lvlJc w:val="left"/>
+      <w:pPr>
+        <w:ind w:left="720" w:hanging="360"/>
+      </w:pPr>
+    </w:lvl>
+    <w:lvl w:ilvl="1" w:tplc="FFFFFFFF" w:tentative="1">
+      <w:start w:val="1"/>
+      <w:numFmt w:val="lowerLetter"/>
+      <w:lvlText w:val="%2."/>
+      <w:lvlJc w:val="left"/>
+      <w:pPr>
+        <w:ind w:left="1440" w:hanging="360"/>
+      </w:pPr>
+    </w:lvl>
+    <w:lvl w:ilvl="2" w:tplc="FFFFFFFF" w:tentative="1">
+      <w:start w:val="1"/>
+      <w:numFmt w:val="lowerRoman"/>
+      <w:lvlText w:val="%3."/>
+      <w:lvlJc w:val="right"/>
+      <w:pPr>
+        <w:ind w:left="2160" w:hanging="180"/>
+      </w:pPr>
+    </w:lvl>
+    <w:lvl w:ilvl="3" w:tplc="FFFFFFFF" w:tentative="1">
+      <w:start w:val="1"/>
+      <w:numFmt w:val="decimal"/>
+      <w:lvlText w:val="%4."/>
+      <w:lvlJc w:val="left"/>
+      <w:pPr>
+        <w:ind w:left="2880" w:hanging="360"/>
+      </w:pPr>
+    </w:lvl>
+    <w:lvl w:ilvl="4" w:tplc="FFFFFFFF" w:tentative="1">
+      <w:start w:val="1"/>
+      <w:numFmt w:val="lowerLetter"/>
+      <w:lvlText w:val="%5."/>
+      <w:lvlJc w:val="left"/>
+      <w:pPr>
+        <w:ind w:left="3600" w:hanging="360"/>
+      </w:pPr>
+    </w:lvl>
+    <w:lvl w:ilvl="5" w:tplc="FFFFFFFF" w:tentative="1">
+      <w:start w:val="1"/>
+      <w:numFmt w:val="lowerRoman"/>
+      <w:lvlText w:val="%6."/>
+      <w:lvlJc w:val="right"/>
+      <w:pPr>
+        <w:ind w:left="4320" w:hanging="180"/>
+      </w:pPr>
+    </w:lvl>
+    <w:lvl w:ilvl="6" w:tplc="FFFFFFFF" w:tentative="1">
+      <w:start w:val="1"/>
+      <w:numFmt w:val="decimal"/>
+      <w:lvlText w:val="%7."/>
+      <w:lvlJc w:val="left"/>
+      <w:pPr>
+        <w:ind w:left="5040" w:hanging="360"/>
+      </w:pPr>
+    </w:lvl>
+    <w:lvl w:ilvl="7" w:tplc="FFFFFFFF" w:tentative="1">
+      <w:start w:val="1"/>
+      <w:numFmt w:val="lowerLetter"/>
+      <w:lvlText w:val="%8."/>
+      <w:lvlJc w:val="left"/>
+      <w:pPr>
+        <w:ind w:left="5760" w:hanging="360"/>
+      </w:pPr>
+    </w:lvl>
+    <w:lvl w:ilvl="8" w:tplc="FFFFFFFF" w:tentative="1">
+      <w:start w:val="1"/>
+      <w:numFmt w:val="lowerRoman"/>
+      <w:lvlText w:val="%9."/>
+      <w:lvlJc w:val="right"/>
+      <w:pPr>
+        <w:ind w:left="6480" w:hanging="180"/>
+      </w:pPr>
+    </w:lvl>
+  </w:abstractNum>
+  <w:abstractNum w:abstractNumId="3" w15:restartNumberingAfterBreak="0">
     <w:nsid w:val="256539F8"/>
     <w:multiLevelType w:val="hybridMultilevel"/>
-    <w:tmpl w:val="7226BB10"/>
+    <w:tmpl w:val="0CC06EAC"/>
     <w:lvl w:ilvl="0" w:tplc="04090017">
       <w:start w:val="1"/>
       <w:numFmt w:val="lowerLetter"/>
@@ -7555,7 +11816,7 @@
       </w:pPr>
     </w:lvl>
   </w:abstractNum>
-  <w:abstractNum w:abstractNumId="3" w15:restartNumberingAfterBreak="0">
+  <w:abstractNum w:abstractNumId="4" w15:restartNumberingAfterBreak="0">
     <w:nsid w:val="3DBD32B1"/>
     <w:multiLevelType w:val="hybridMultilevel"/>
     <w:tmpl w:val="C898F57C"/>
@@ -7667,7 +11928,93 @@
       </w:rPr>
     </w:lvl>
   </w:abstractNum>
-  <w:abstractNum w:abstractNumId="4" w15:restartNumberingAfterBreak="0">
+  <w:abstractNum w:abstractNumId="5" w15:restartNumberingAfterBreak="0">
+    <w:nsid w:val="5281598E"/>
+    <w:multiLevelType w:val="hybridMultilevel"/>
+    <w:tmpl w:val="FB129688"/>
+    <w:lvl w:ilvl="0" w:tplc="FFFFFFFF">
+      <w:start w:val="1"/>
+      <w:numFmt w:val="lowerLetter"/>
+      <w:lvlText w:val="%1)"/>
+      <w:lvlJc w:val="left"/>
+      <w:pPr>
+        <w:ind w:left="829" w:hanging="360"/>
+      </w:pPr>
+    </w:lvl>
+    <w:lvl w:ilvl="1" w:tplc="FFFFFFFF" w:tentative="1">
+      <w:start w:val="1"/>
+      <w:numFmt w:val="lowerLetter"/>
+      <w:lvlText w:val="%2."/>
+      <w:lvlJc w:val="left"/>
+      <w:pPr>
+        <w:ind w:left="1549" w:hanging="360"/>
+      </w:pPr>
+    </w:lvl>
+    <w:lvl w:ilvl="2" w:tplc="FFFFFFFF" w:tentative="1">
+      <w:start w:val="1"/>
+      <w:numFmt w:val="lowerRoman"/>
+      <w:lvlText w:val="%3."/>
+      <w:lvlJc w:val="right"/>
+      <w:pPr>
+        <w:ind w:left="2269" w:hanging="180"/>
+      </w:pPr>
+    </w:lvl>
+    <w:lvl w:ilvl="3" w:tplc="FFFFFFFF" w:tentative="1">
+      <w:start w:val="1"/>
+      <w:numFmt w:val="decimal"/>
+      <w:lvlText w:val="%4."/>
+      <w:lvlJc w:val="left"/>
+      <w:pPr>
+        <w:ind w:left="2989" w:hanging="360"/>
+      </w:pPr>
+    </w:lvl>
+    <w:lvl w:ilvl="4" w:tplc="FFFFFFFF" w:tentative="1">
+      <w:start w:val="1"/>
+      <w:numFmt w:val="lowerLetter"/>
+      <w:lvlText w:val="%5."/>
+      <w:lvlJc w:val="left"/>
+      <w:pPr>
+        <w:ind w:left="3709" w:hanging="360"/>
+      </w:pPr>
+    </w:lvl>
+    <w:lvl w:ilvl="5" w:tplc="FFFFFFFF" w:tentative="1">
+      <w:start w:val="1"/>
+      <w:numFmt w:val="lowerRoman"/>
+      <w:lvlText w:val="%6."/>
+      <w:lvlJc w:val="right"/>
+      <w:pPr>
+        <w:ind w:left="4429" w:hanging="180"/>
+      </w:pPr>
+    </w:lvl>
+    <w:lvl w:ilvl="6" w:tplc="FFFFFFFF" w:tentative="1">
+      <w:start w:val="1"/>
+      <w:numFmt w:val="decimal"/>
+      <w:lvlText w:val="%7."/>
+      <w:lvlJc w:val="left"/>
+      <w:pPr>
+        <w:ind w:left="5149" w:hanging="360"/>
+      </w:pPr>
+    </w:lvl>
+    <w:lvl w:ilvl="7" w:tplc="FFFFFFFF" w:tentative="1">
+      <w:start w:val="1"/>
+      <w:numFmt w:val="lowerLetter"/>
+      <w:lvlText w:val="%8."/>
+      <w:lvlJc w:val="left"/>
+      <w:pPr>
+        <w:ind w:left="5869" w:hanging="360"/>
+      </w:pPr>
+    </w:lvl>
+    <w:lvl w:ilvl="8" w:tplc="FFFFFFFF" w:tentative="1">
+      <w:start w:val="1"/>
+      <w:numFmt w:val="lowerRoman"/>
+      <w:lvlText w:val="%9."/>
+      <w:lvlJc w:val="right"/>
+      <w:pPr>
+        <w:ind w:left="6589" w:hanging="180"/>
+      </w:pPr>
+    </w:lvl>
+  </w:abstractNum>
+  <w:abstractNum w:abstractNumId="6" w15:restartNumberingAfterBreak="0">
     <w:nsid w:val="55DD377E"/>
     <w:multiLevelType w:val="hybridMultilevel"/>
     <w:tmpl w:val="FF200378"/>
@@ -7781,10 +12128,10 @@
       </w:rPr>
     </w:lvl>
   </w:abstractNum>
-  <w:abstractNum w:abstractNumId="5" w15:restartNumberingAfterBreak="0">
+  <w:abstractNum w:abstractNumId="7" w15:restartNumberingAfterBreak="0">
     <w:nsid w:val="68415901"/>
     <w:multiLevelType w:val="hybridMultilevel"/>
-    <w:tmpl w:val="0C1011BA"/>
+    <w:tmpl w:val="91DC1292"/>
     <w:lvl w:ilvl="0" w:tplc="04090013">
       <w:start w:val="1"/>
       <w:numFmt w:val="upperRoman"/>
@@ -7868,22 +12215,28 @@
     </w:lvl>
   </w:abstractNum>
   <w:num w:numId="1" w16cid:durableId="1654915664">
-    <w:abstractNumId w:val="5"/>
+    <w:abstractNumId w:val="7"/>
   </w:num>
   <w:num w:numId="2" w16cid:durableId="557743146">
     <w:abstractNumId w:val="1"/>
   </w:num>
   <w:num w:numId="3" w16cid:durableId="793252217">
-    <w:abstractNumId w:val="4"/>
+    <w:abstractNumId w:val="6"/>
   </w:num>
   <w:num w:numId="4" w16cid:durableId="330839511">
-    <w:abstractNumId w:val="2"/>
+    <w:abstractNumId w:val="3"/>
   </w:num>
   <w:num w:numId="5" w16cid:durableId="379062433">
-    <w:abstractNumId w:val="3"/>
+    <w:abstractNumId w:val="4"/>
   </w:num>
   <w:num w:numId="6" w16cid:durableId="1849639286">
     <w:abstractNumId w:val="0"/>
+  </w:num>
+  <w:num w:numId="7" w16cid:durableId="1442532224">
+    <w:abstractNumId w:val="5"/>
+  </w:num>
+  <w:num w:numId="8" w16cid:durableId="1374427659">
+    <w:abstractNumId w:val="2"/>
   </w:num>
 </w:numbering>
 </file>

</xml_diff>